<commit_message>
✨ Módulo de facturación PDF completo y funcional con diseño final
</commit_message>
<xml_diff>
--- a/documentacion/Documentación de Avance del Proyecto ERP Modular para PYMEs.docx
+++ b/documentacion/Documentación de Avance del Proyecto ERP Modular para PYMEs.docx
@@ -125,7 +125,7 @@
         </w:rPr>
       </w:r>
       <w:r>
-        <w:pict w14:anchorId="760DCB89">
+        <w:pict w14:anchorId="5771186E">
           <v:rect id="Horizontal Line 1" o:spid="_x0000_s1057" style="width:451.3pt;height:.05pt;visibility:visible;mso-wrap-style:square;mso-left-percent:-10001;mso-top-percent:-10001;mso-position-horizontal:absolute;mso-position-horizontal-relative:char;mso-position-vertical:absolute;mso-position-vertical-relative:line;mso-left-percent:-10001;mso-top-percent:-10001;v-text-anchor:top" o:gfxdata="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" filled="f">
             <o:lock v:ext="edit" rotation="t" aspectratio="t" verticies="t" text="t" shapetype="t"/>
             <w10:anchorlock/>
@@ -442,7 +442,7 @@
         </w:rPr>
       </w:r>
       <w:r>
-        <w:pict w14:anchorId="011118B9">
+        <w:pict w14:anchorId="2E2D986A">
           <v:rect id="Horizontal Line 2" o:spid="_x0000_s1056" style="width:451.3pt;height:.05pt;visibility:visible;mso-wrap-style:square;mso-left-percent:-10001;mso-top-percent:-10001;mso-position-horizontal:absolute;mso-position-horizontal-relative:char;mso-position-vertical:absolute;mso-position-vertical-relative:line;mso-left-percent:-10001;mso-top-percent:-10001;v-text-anchor:top" o:gfxdata="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" filled="f">
             <o:lock v:ext="edit" rotation="t" aspectratio="t" verticies="t" text="t" shapetype="t"/>
             <w10:anchorlock/>
@@ -1952,7 +1952,7 @@
         </w:rPr>
       </w:r>
       <w:r>
-        <w:pict w14:anchorId="4CA3D11D">
+        <w:pict w14:anchorId="1ADF6444">
           <v:rect id="Horizontal Line 3" o:spid="_x0000_s1055" style="width:451.3pt;height:.05pt;visibility:visible;mso-wrap-style:square;mso-left-percent:-10001;mso-top-percent:-10001;mso-position-horizontal:absolute;mso-position-horizontal-relative:char;mso-position-vertical:absolute;mso-position-vertical-relative:line;mso-left-percent:-10001;mso-top-percent:-10001;v-text-anchor:top" o:gfxdata="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" filled="f">
             <o:lock v:ext="edit" rotation="t" aspectratio="t" verticies="t" text="t" shapetype="t"/>
             <w10:anchorlock/>
@@ -2905,7 +2905,7 @@
         </w:rPr>
       </w:r>
       <w:r>
-        <w:pict w14:anchorId="2914FAA8">
+        <w:pict w14:anchorId="381F2051">
           <v:rect id="Horizontal Line 4" o:spid="_x0000_s1054" style="width:451.3pt;height:.05pt;visibility:visible;mso-wrap-style:square;mso-left-percent:-10001;mso-top-percent:-10001;mso-position-horizontal:absolute;mso-position-horizontal-relative:char;mso-position-vertical:absolute;mso-position-vertical-relative:line;mso-left-percent:-10001;mso-top-percent:-10001;v-text-anchor:top" o:gfxdata="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" filled="f">
             <o:lock v:ext="edit" rotation="t" aspectratio="t" verticies="t" text="t" shapetype="t"/>
             <w10:anchorlock/>
@@ -3041,7 +3041,7 @@
         </w:rPr>
       </w:r>
       <w:r>
-        <w:pict w14:anchorId="73C56FC9">
+        <w:pict w14:anchorId="75DDC4B9">
           <v:rect id="Horizontal Line 5" o:spid="_x0000_s1053" style="width:451.3pt;height:.05pt;visibility:visible;mso-wrap-style:square;mso-left-percent:-10001;mso-top-percent:-10001;mso-position-horizontal:absolute;mso-position-horizontal-relative:char;mso-position-vertical:absolute;mso-position-vertical-relative:line;mso-left-percent:-10001;mso-top-percent:-10001;v-text-anchor:top" o:gfxdata="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" filled="f">
             <o:lock v:ext="edit" rotation="t" aspectratio="t" verticies="t" text="t" shapetype="t"/>
             <w10:anchorlock/>
@@ -3310,7 +3310,7 @@
         </w:rPr>
       </w:r>
       <w:r>
-        <w:pict w14:anchorId="48BABF54">
+        <w:pict w14:anchorId="74ABA373">
           <v:rect id="Horizontal Line 6" o:spid="_x0000_s1052" style="width:451.3pt;height:.05pt;visibility:visible;mso-wrap-style:square;mso-left-percent:-10001;mso-top-percent:-10001;mso-position-horizontal:absolute;mso-position-horizontal-relative:char;mso-position-vertical:absolute;mso-position-vertical-relative:line;mso-left-percent:-10001;mso-top-percent:-10001;v-text-anchor:top" o:gfxdata="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" filled="f">
             <o:lock v:ext="edit" rotation="t" aspectratio="t" verticies="t" text="t" shapetype="t"/>
             <w10:anchorlock/>
@@ -3539,7 +3539,7 @@
         </w:rPr>
       </w:r>
       <w:r>
-        <w:pict w14:anchorId="35C669A0">
+        <w:pict w14:anchorId="72014FE1">
           <v:rect id="Horizontal Line 7" o:spid="_x0000_s1051" style="width:451.3pt;height:.05pt;visibility:visible;mso-wrap-style:square;mso-left-percent:-10001;mso-top-percent:-10001;mso-position-horizontal:absolute;mso-position-horizontal-relative:char;mso-position-vertical:absolute;mso-position-vertical-relative:line;mso-left-percent:-10001;mso-top-percent:-10001;v-text-anchor:top" o:gfxdata="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" filled="f">
             <o:lock v:ext="edit" rotation="t" aspectratio="t" verticies="t" text="t" shapetype="t"/>
             <w10:anchorlock/>
@@ -3717,7 +3717,7 @@
         </w:rPr>
       </w:r>
       <w:r>
-        <w:pict w14:anchorId="7CDCA882">
+        <w:pict w14:anchorId="37BDBAFF">
           <v:rect id="Horizontal Line 8" o:spid="_x0000_s1050" style="width:451.3pt;height:.05pt;visibility:visible;mso-wrap-style:square;mso-left-percent:-10001;mso-top-percent:-10001;mso-position-horizontal:absolute;mso-position-horizontal-relative:char;mso-position-vertical:absolute;mso-position-vertical-relative:line;mso-left-percent:-10001;mso-top-percent:-10001;v-text-anchor:top" o:gfxdata="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" filled="f">
             <o:lock v:ext="edit" rotation="t" aspectratio="t" verticies="t" text="t" shapetype="t"/>
             <w10:anchorlock/>
@@ -4115,7 +4115,7 @@
         </w:rPr>
       </w:r>
       <w:r>
-        <w:pict w14:anchorId="0E843FCD">
+        <w:pict w14:anchorId="0DFA06B5">
           <v:rect id="Horizontal Line 9" o:spid="_x0000_s1049" style="width:451.3pt;height:.05pt;visibility:visible;mso-wrap-style:square;mso-left-percent:-10001;mso-top-percent:-10001;mso-position-horizontal:absolute;mso-position-horizontal-relative:char;mso-position-vertical:absolute;mso-position-vertical-relative:line;mso-left-percent:-10001;mso-top-percent:-10001;v-text-anchor:top" o:gfxdata="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" filled="f">
             <o:lock v:ext="edit" rotation="t" aspectratio="t" verticies="t" text="t" shapetype="t"/>
             <w10:anchorlock/>
@@ -4359,7 +4359,7 @@
         </w:rPr>
       </w:r>
       <w:r>
-        <w:pict w14:anchorId="7720ED86">
+        <w:pict w14:anchorId="5A900CA9">
           <v:rect id="Horizontal Line 10" o:spid="_x0000_s1048" style="width:451.3pt;height:.05pt;visibility:visible;mso-wrap-style:square;mso-left-percent:-10001;mso-top-percent:-10001;mso-position-horizontal:absolute;mso-position-horizontal-relative:char;mso-position-vertical:absolute;mso-position-vertical-relative:line;mso-left-percent:-10001;mso-top-percent:-10001;v-text-anchor:top" o:gfxdata="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" filled="f">
             <o:lock v:ext="edit" rotation="t" aspectratio="t" verticies="t" text="t" shapetype="t"/>
             <w10:anchorlock/>
@@ -4492,7 +4492,7 @@
         </w:rPr>
       </w:r>
       <w:r>
-        <w:pict w14:anchorId="28A66982">
+        <w:pict w14:anchorId="4703179E">
           <v:rect id="Horizontal Line 11" o:spid="_x0000_s1047" style="width:451.3pt;height:.05pt;visibility:visible;mso-wrap-style:square;mso-left-percent:-10001;mso-top-percent:-10001;mso-position-horizontal:absolute;mso-position-horizontal-relative:char;mso-position-vertical:absolute;mso-position-vertical-relative:line;mso-left-percent:-10001;mso-top-percent:-10001;v-text-anchor:top" o:gfxdata="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" filled="f">
             <o:lock v:ext="edit" rotation="t" aspectratio="t" verticies="t" text="t" shapetype="t"/>
             <w10:anchorlock/>
@@ -5814,10 +5814,13 @@
           <w:szCs w:val="27"/>
           <w:lang w:eastAsia="en-GB"/>
         </w:rPr>
-        <w:t>- Se añadió una columna "Acciones" en la vista `app/</w:t>
-      </w:r>
-      <w:proofErr w:type="spellStart"/>
-      <w:r>
+        <w:t>- Se añadió una columna "Acciones" en la vista `app/views/empresas/index.php`, visible solo para usuarios con rol 'admin'.</w:t>
+      </w:r>
+    </w:p>
+    <w:p>
+      <w:pPr>
+        <w:spacing w:before="100" w:beforeAutospacing="1" w:after="100" w:afterAutospacing="1"/>
+        <w:outlineLvl w:val="2"/>
         <w:rPr>
           <w:rFonts w:ascii="Times New Roman" w:eastAsia="Times New Roman" w:hAnsi="Times New Roman" w:cs="Times New Roman"/>
           <w:b/>
@@ -5826,9 +5829,7 @@
           <w:szCs w:val="27"/>
           <w:lang w:eastAsia="en-GB"/>
         </w:rPr>
-        <w:t>views</w:t>
-      </w:r>
-      <w:proofErr w:type="spellEnd"/>
+      </w:pPr>
       <w:r>
         <w:rPr>
           <w:rFonts w:ascii="Times New Roman" w:eastAsia="Times New Roman" w:hAnsi="Times New Roman" w:cs="Times New Roman"/>
@@ -5838,21 +5839,19 @@
           <w:szCs w:val="27"/>
           <w:lang w:eastAsia="en-GB"/>
         </w:rPr>
-        <w:t>/empresas/</w:t>
-      </w:r>
-      <w:proofErr w:type="spellStart"/>
-      <w:r>
-        <w:rPr>
-          <w:rFonts w:ascii="Times New Roman" w:eastAsia="Times New Roman" w:hAnsi="Times New Roman" w:cs="Times New Roman"/>
+        <w:t>- Por cada empresa listada, se genera automáticamente un botón "</w:t>
+      </w:r>
+      <w:r>
+        <w:rPr>
+          <w:rFonts w:ascii="Apple Color Emoji" w:eastAsia="Times New Roman" w:hAnsi="Apple Color Emoji" w:cs="Apple Color Emoji"/>
           <w:b/>
           <w:bCs/>
           <w:sz w:val="27"/>
           <w:szCs w:val="27"/>
           <w:lang w:eastAsia="en-GB"/>
         </w:rPr>
-        <w:t>index.php</w:t>
-      </w:r>
-      <w:proofErr w:type="spellEnd"/>
+        <w:t>✏️</w:t>
+      </w:r>
       <w:r>
         <w:rPr>
           <w:rFonts w:ascii="Times New Roman" w:eastAsia="Times New Roman" w:hAnsi="Times New Roman" w:cs="Times New Roman"/>
@@ -5862,10 +5861,13 @@
           <w:szCs w:val="27"/>
           <w:lang w:eastAsia="en-GB"/>
         </w:rPr>
-        <w:t>`, visible solo para usuarios con rol '</w:t>
-      </w:r>
-      <w:proofErr w:type="spellStart"/>
-      <w:r>
+        <w:t xml:space="preserve"> Editar" que enlaza a:</w:t>
+      </w:r>
+    </w:p>
+    <w:p>
+      <w:pPr>
+        <w:spacing w:before="100" w:beforeAutospacing="1" w:after="100" w:afterAutospacing="1"/>
+        <w:outlineLvl w:val="2"/>
         <w:rPr>
           <w:rFonts w:ascii="Times New Roman" w:eastAsia="Times New Roman" w:hAnsi="Times New Roman" w:cs="Times New Roman"/>
           <w:b/>
@@ -5874,9 +5876,7 @@
           <w:szCs w:val="27"/>
           <w:lang w:eastAsia="en-GB"/>
         </w:rPr>
-        <w:t>admin</w:t>
-      </w:r>
-      <w:proofErr w:type="spellEnd"/>
+      </w:pPr>
       <w:r>
         <w:rPr>
           <w:rFonts w:ascii="Times New Roman" w:eastAsia="Times New Roman" w:hAnsi="Times New Roman" w:cs="Times New Roman"/>
@@ -5886,151 +5886,7 @@
           <w:szCs w:val="27"/>
           <w:lang w:eastAsia="en-GB"/>
         </w:rPr>
-        <w:t>'.</w:t>
-      </w:r>
-    </w:p>
-    <w:p>
-      <w:pPr>
-        <w:spacing w:before="100" w:beforeAutospacing="1" w:after="100" w:afterAutospacing="1"/>
-        <w:outlineLvl w:val="2"/>
-        <w:rPr>
-          <w:rFonts w:ascii="Times New Roman" w:eastAsia="Times New Roman" w:hAnsi="Times New Roman" w:cs="Times New Roman"/>
-          <w:b/>
-          <w:bCs/>
-          <w:sz w:val="27"/>
-          <w:szCs w:val="27"/>
-          <w:lang w:eastAsia="en-GB"/>
-        </w:rPr>
-      </w:pPr>
-      <w:r>
-        <w:rPr>
-          <w:rFonts w:ascii="Times New Roman" w:eastAsia="Times New Roman" w:hAnsi="Times New Roman" w:cs="Times New Roman"/>
-          <w:b/>
-          <w:bCs/>
-          <w:sz w:val="27"/>
-          <w:szCs w:val="27"/>
-          <w:lang w:eastAsia="en-GB"/>
-        </w:rPr>
-        <w:t>- Por cada empresa listada, se genera automáticamente un botón "</w:t>
-      </w:r>
-      <w:r>
-        <w:rPr>
-          <w:rFonts w:ascii="Apple Color Emoji" w:eastAsia="Times New Roman" w:hAnsi="Apple Color Emoji" w:cs="Apple Color Emoji"/>
-          <w:b/>
-          <w:bCs/>
-          <w:sz w:val="27"/>
-          <w:szCs w:val="27"/>
-          <w:lang w:eastAsia="en-GB"/>
-        </w:rPr>
-        <w:t>✏️</w:t>
-      </w:r>
-      <w:r>
-        <w:rPr>
-          <w:rFonts w:ascii="Times New Roman" w:eastAsia="Times New Roman" w:hAnsi="Times New Roman" w:cs="Times New Roman"/>
-          <w:b/>
-          <w:bCs/>
-          <w:sz w:val="27"/>
-          <w:szCs w:val="27"/>
-          <w:lang w:eastAsia="en-GB"/>
-        </w:rPr>
-        <w:t xml:space="preserve"> Editar" que enlaza a:</w:t>
-      </w:r>
-    </w:p>
-    <w:p>
-      <w:pPr>
-        <w:spacing w:before="100" w:beforeAutospacing="1" w:after="100" w:afterAutospacing="1"/>
-        <w:outlineLvl w:val="2"/>
-        <w:rPr>
-          <w:rFonts w:ascii="Times New Roman" w:eastAsia="Times New Roman" w:hAnsi="Times New Roman" w:cs="Times New Roman"/>
-          <w:b/>
-          <w:bCs/>
-          <w:sz w:val="27"/>
-          <w:szCs w:val="27"/>
-          <w:lang w:eastAsia="en-GB"/>
-        </w:rPr>
-      </w:pPr>
-      <w:r>
-        <w:rPr>
-          <w:rFonts w:ascii="Times New Roman" w:eastAsia="Times New Roman" w:hAnsi="Times New Roman" w:cs="Times New Roman"/>
-          <w:b/>
-          <w:bCs/>
-          <w:sz w:val="27"/>
-          <w:szCs w:val="27"/>
-          <w:lang w:eastAsia="en-GB"/>
-        </w:rPr>
-        <w:t xml:space="preserve">  </w:t>
-      </w:r>
-      <w:proofErr w:type="spellStart"/>
-      <w:r>
-        <w:rPr>
-          <w:rFonts w:ascii="Times New Roman" w:eastAsia="Times New Roman" w:hAnsi="Times New Roman" w:cs="Times New Roman"/>
-          <w:b/>
-          <w:bCs/>
-          <w:sz w:val="27"/>
-          <w:szCs w:val="27"/>
-          <w:lang w:eastAsia="en-GB"/>
-        </w:rPr>
-        <w:t>index.php?controller</w:t>
-      </w:r>
-      <w:proofErr w:type="spellEnd"/>
-      <w:r>
-        <w:rPr>
-          <w:rFonts w:ascii="Times New Roman" w:eastAsia="Times New Roman" w:hAnsi="Times New Roman" w:cs="Times New Roman"/>
-          <w:b/>
-          <w:bCs/>
-          <w:sz w:val="27"/>
-          <w:szCs w:val="27"/>
-          <w:lang w:eastAsia="en-GB"/>
-        </w:rPr>
-        <w:t>=</w:t>
-      </w:r>
-      <w:proofErr w:type="spellStart"/>
-      <w:r>
-        <w:rPr>
-          <w:rFonts w:ascii="Times New Roman" w:eastAsia="Times New Roman" w:hAnsi="Times New Roman" w:cs="Times New Roman"/>
-          <w:b/>
-          <w:bCs/>
-          <w:sz w:val="27"/>
-          <w:szCs w:val="27"/>
-          <w:lang w:eastAsia="en-GB"/>
-        </w:rPr>
-        <w:t>empresa&amp;action</w:t>
-      </w:r>
-      <w:proofErr w:type="spellEnd"/>
-      <w:r>
-        <w:rPr>
-          <w:rFonts w:ascii="Times New Roman" w:eastAsia="Times New Roman" w:hAnsi="Times New Roman" w:cs="Times New Roman"/>
-          <w:b/>
-          <w:bCs/>
-          <w:sz w:val="27"/>
-          <w:szCs w:val="27"/>
-          <w:lang w:eastAsia="en-GB"/>
-        </w:rPr>
-        <w:t>=</w:t>
-      </w:r>
-      <w:proofErr w:type="spellStart"/>
-      <w:r>
-        <w:rPr>
-          <w:rFonts w:ascii="Times New Roman" w:eastAsia="Times New Roman" w:hAnsi="Times New Roman" w:cs="Times New Roman"/>
-          <w:b/>
-          <w:bCs/>
-          <w:sz w:val="27"/>
-          <w:szCs w:val="27"/>
-          <w:lang w:eastAsia="en-GB"/>
-        </w:rPr>
-        <w:t>edit&amp;id</w:t>
-      </w:r>
-      <w:proofErr w:type="spellEnd"/>
-      <w:r>
-        <w:rPr>
-          <w:rFonts w:ascii="Times New Roman" w:eastAsia="Times New Roman" w:hAnsi="Times New Roman" w:cs="Times New Roman"/>
-          <w:b/>
-          <w:bCs/>
-          <w:sz w:val="27"/>
-          <w:szCs w:val="27"/>
-          <w:lang w:eastAsia="en-GB"/>
-        </w:rPr>
-        <w:t>={ID}</w:t>
+        <w:t xml:space="preserve">  index.php?controller=empresa&amp;action=edit&amp;id={ID}</w:t>
       </w:r>
     </w:p>
     <w:p>
@@ -6270,11 +6126,13 @@
           <w:szCs w:val="27"/>
           <w:lang w:eastAsia="en-GB"/>
         </w:rPr>
-        <w:t xml:space="preserve"> Sistema preparado para conectar la acción de edición con el método `</w:t>
-      </w:r>
-      <w:proofErr w:type="spellStart"/>
-      <w:proofErr w:type="gramStart"/>
-      <w:r>
+        <w:t xml:space="preserve"> Sistema preparado para conectar la acción de edición con el método `edit()` del controlador.</w:t>
+      </w:r>
+    </w:p>
+    <w:p>
+      <w:pPr>
+        <w:spacing w:before="100" w:beforeAutospacing="1" w:after="100" w:afterAutospacing="1"/>
+        <w:outlineLvl w:val="2"/>
         <w:rPr>
           <w:rFonts w:ascii="Times New Roman" w:eastAsia="Times New Roman" w:hAnsi="Times New Roman" w:cs="Times New Roman"/>
           <w:b/>
@@ -6283,9 +6141,7 @@
           <w:szCs w:val="27"/>
           <w:lang w:eastAsia="en-GB"/>
         </w:rPr>
-        <w:t>edit</w:t>
-      </w:r>
-      <w:proofErr w:type="spellEnd"/>
+      </w:pPr>
       <w:r>
         <w:rPr>
           <w:rFonts w:ascii="Times New Roman" w:eastAsia="Times New Roman" w:hAnsi="Times New Roman" w:cs="Times New Roman"/>
@@ -6295,10 +6151,13 @@
           <w:szCs w:val="27"/>
           <w:lang w:eastAsia="en-GB"/>
         </w:rPr>
-        <w:t>(</w:t>
-      </w:r>
-      <w:proofErr w:type="gramEnd"/>
-      <w:r>
+        <w:t>Módulo: Edición Inline en Listado de Empresas</w:t>
+      </w:r>
+    </w:p>
+    <w:p>
+      <w:pPr>
+        <w:spacing w:before="100" w:beforeAutospacing="1" w:after="100" w:afterAutospacing="1"/>
+        <w:outlineLvl w:val="2"/>
         <w:rPr>
           <w:rFonts w:ascii="Times New Roman" w:eastAsia="Times New Roman" w:hAnsi="Times New Roman" w:cs="Times New Roman"/>
           <w:b/>
@@ -6307,7 +6166,17 @@
           <w:szCs w:val="27"/>
           <w:lang w:eastAsia="en-GB"/>
         </w:rPr>
-        <w:t>)` del controlador.</w:t>
+      </w:pPr>
+      <w:r>
+        <w:rPr>
+          <w:rFonts w:ascii="Times New Roman" w:eastAsia="Times New Roman" w:hAnsi="Times New Roman" w:cs="Times New Roman"/>
+          <w:b/>
+          <w:bCs/>
+          <w:sz w:val="27"/>
+          <w:szCs w:val="27"/>
+          <w:lang w:eastAsia="en-GB"/>
+        </w:rPr>
+        <w:t>--------------------------------------------</w:t>
       </w:r>
     </w:p>
     <w:p>
@@ -6323,7 +6192,11 @@
           <w:lang w:eastAsia="en-GB"/>
         </w:rPr>
       </w:pPr>
-      <w:r>
+    </w:p>
+    <w:p>
+      <w:pPr>
+        <w:spacing w:before="100" w:beforeAutospacing="1" w:after="100" w:afterAutospacing="1"/>
+        <w:outlineLvl w:val="2"/>
         <w:rPr>
           <w:rFonts w:ascii="Times New Roman" w:eastAsia="Times New Roman" w:hAnsi="Times New Roman" w:cs="Times New Roman"/>
           <w:b/>
@@ -6332,9 +6205,7 @@
           <w:szCs w:val="27"/>
           <w:lang w:eastAsia="en-GB"/>
         </w:rPr>
-        <w:t xml:space="preserve">Módulo: Edición </w:t>
-      </w:r>
-      <w:proofErr w:type="spellStart"/>
+      </w:pPr>
       <w:r>
         <w:rPr>
           <w:rFonts w:ascii="Times New Roman" w:eastAsia="Times New Roman" w:hAnsi="Times New Roman" w:cs="Times New Roman"/>
@@ -6344,10 +6215,13 @@
           <w:szCs w:val="27"/>
           <w:lang w:eastAsia="en-GB"/>
         </w:rPr>
-        <w:t>Inline</w:t>
-      </w:r>
-      <w:proofErr w:type="spellEnd"/>
-      <w:r>
+        <w:t>Objetivo:</w:t>
+      </w:r>
+    </w:p>
+    <w:p>
+      <w:pPr>
+        <w:spacing w:before="100" w:beforeAutospacing="1" w:after="100" w:afterAutospacing="1"/>
+        <w:outlineLvl w:val="2"/>
         <w:rPr>
           <w:rFonts w:ascii="Times New Roman" w:eastAsia="Times New Roman" w:hAnsi="Times New Roman" w:cs="Times New Roman"/>
           <w:b/>
@@ -6356,7 +6230,17 @@
           <w:szCs w:val="27"/>
           <w:lang w:eastAsia="en-GB"/>
         </w:rPr>
-        <w:t xml:space="preserve"> en Listado de Empresas</w:t>
+      </w:pPr>
+      <w:r>
+        <w:rPr>
+          <w:rFonts w:ascii="Times New Roman" w:eastAsia="Times New Roman" w:hAnsi="Times New Roman" w:cs="Times New Roman"/>
+          <w:b/>
+          <w:bCs/>
+          <w:sz w:val="27"/>
+          <w:szCs w:val="27"/>
+          <w:lang w:eastAsia="en-GB"/>
+        </w:rPr>
+        <w:t>---------</w:t>
       </w:r>
     </w:p>
     <w:p>
@@ -6381,7 +6265,7 @@
           <w:szCs w:val="27"/>
           <w:lang w:eastAsia="en-GB"/>
         </w:rPr>
-        <w:t>--------------------------------------------</w:t>
+        <w:t>Permitir a los usuarios con privilegios modificar los registros de la tabla `empresas` directamente desde la vista de listado, sin necesidad de redirigir a otro formulario.</w:t>
       </w:r>
     </w:p>
     <w:p>
@@ -6420,7 +6304,7 @@
           <w:szCs w:val="27"/>
           <w:lang w:eastAsia="en-GB"/>
         </w:rPr>
-        <w:t>Objetivo:</w:t>
+        <w:t>Cambios implementados:</w:t>
       </w:r>
     </w:p>
     <w:p>
@@ -6445,6 +6329,539 @@
           <w:szCs w:val="27"/>
           <w:lang w:eastAsia="en-GB"/>
         </w:rPr>
+        <w:t>-----------------------</w:t>
+      </w:r>
+    </w:p>
+    <w:p>
+      <w:pPr>
+        <w:spacing w:before="100" w:beforeAutospacing="1" w:after="100" w:afterAutospacing="1"/>
+        <w:outlineLvl w:val="2"/>
+        <w:rPr>
+          <w:rFonts w:ascii="Times New Roman" w:eastAsia="Times New Roman" w:hAnsi="Times New Roman" w:cs="Times New Roman"/>
+          <w:b/>
+          <w:bCs/>
+          <w:sz w:val="27"/>
+          <w:szCs w:val="27"/>
+          <w:lang w:eastAsia="en-GB"/>
+        </w:rPr>
+      </w:pPr>
+    </w:p>
+    <w:p>
+      <w:pPr>
+        <w:spacing w:before="100" w:beforeAutospacing="1" w:after="100" w:afterAutospacing="1"/>
+        <w:outlineLvl w:val="2"/>
+        <w:rPr>
+          <w:rFonts w:ascii="Times New Roman" w:eastAsia="Times New Roman" w:hAnsi="Times New Roman" w:cs="Times New Roman"/>
+          <w:b/>
+          <w:bCs/>
+          <w:sz w:val="27"/>
+          <w:szCs w:val="27"/>
+          <w:lang w:eastAsia="en-GB"/>
+        </w:rPr>
+      </w:pPr>
+      <w:r>
+        <w:rPr>
+          <w:rFonts w:ascii="Times New Roman" w:eastAsia="Times New Roman" w:hAnsi="Times New Roman" w:cs="Times New Roman"/>
+          <w:b/>
+          <w:bCs/>
+          <w:sz w:val="27"/>
+          <w:szCs w:val="27"/>
+          <w:lang w:eastAsia="en-GB"/>
+        </w:rPr>
+        <w:t>1. **Botón "</w:t>
+      </w:r>
+      <w:r>
+        <w:rPr>
+          <w:rFonts w:ascii="Apple Color Emoji" w:eastAsia="Times New Roman" w:hAnsi="Apple Color Emoji" w:cs="Apple Color Emoji"/>
+          <w:b/>
+          <w:bCs/>
+          <w:sz w:val="27"/>
+          <w:szCs w:val="27"/>
+          <w:lang w:eastAsia="en-GB"/>
+        </w:rPr>
+        <w:t>✏️</w:t>
+      </w:r>
+      <w:r>
+        <w:rPr>
+          <w:rFonts w:ascii="Times New Roman" w:eastAsia="Times New Roman" w:hAnsi="Times New Roman" w:cs="Times New Roman"/>
+          <w:b/>
+          <w:bCs/>
+          <w:sz w:val="27"/>
+          <w:szCs w:val="27"/>
+          <w:lang w:eastAsia="en-GB"/>
+        </w:rPr>
+        <w:t xml:space="preserve"> Editar" por cada fila**</w:t>
+      </w:r>
+    </w:p>
+    <w:p>
+      <w:pPr>
+        <w:spacing w:before="100" w:beforeAutospacing="1" w:after="100" w:afterAutospacing="1"/>
+        <w:outlineLvl w:val="2"/>
+        <w:rPr>
+          <w:rFonts w:ascii="Times New Roman" w:eastAsia="Times New Roman" w:hAnsi="Times New Roman" w:cs="Times New Roman"/>
+          <w:b/>
+          <w:bCs/>
+          <w:sz w:val="27"/>
+          <w:szCs w:val="27"/>
+          <w:lang w:eastAsia="en-GB"/>
+        </w:rPr>
+      </w:pPr>
+      <w:r>
+        <w:rPr>
+          <w:rFonts w:ascii="Times New Roman" w:eastAsia="Times New Roman" w:hAnsi="Times New Roman" w:cs="Times New Roman"/>
+          <w:b/>
+          <w:bCs/>
+          <w:sz w:val="27"/>
+          <w:szCs w:val="27"/>
+          <w:lang w:eastAsia="en-GB"/>
+        </w:rPr>
+        <w:t xml:space="preserve">   - Convierte cada celda editable en un `&lt;input&gt;` para modificar su valor directamente.</w:t>
+      </w:r>
+    </w:p>
+    <w:p>
+      <w:pPr>
+        <w:spacing w:before="100" w:beforeAutospacing="1" w:after="100" w:afterAutospacing="1"/>
+        <w:outlineLvl w:val="2"/>
+        <w:rPr>
+          <w:rFonts w:ascii="Times New Roman" w:eastAsia="Times New Roman" w:hAnsi="Times New Roman" w:cs="Times New Roman"/>
+          <w:b/>
+          <w:bCs/>
+          <w:sz w:val="27"/>
+          <w:szCs w:val="27"/>
+          <w:lang w:eastAsia="en-GB"/>
+        </w:rPr>
+      </w:pPr>
+      <w:r>
+        <w:rPr>
+          <w:rFonts w:ascii="Times New Roman" w:eastAsia="Times New Roman" w:hAnsi="Times New Roman" w:cs="Times New Roman"/>
+          <w:b/>
+          <w:bCs/>
+          <w:sz w:val="27"/>
+          <w:szCs w:val="27"/>
+          <w:lang w:eastAsia="en-GB"/>
+        </w:rPr>
+        <w:t xml:space="preserve">   - Activa el modo edición por fila con JavaScript.</w:t>
+      </w:r>
+    </w:p>
+    <w:p>
+      <w:pPr>
+        <w:spacing w:before="100" w:beforeAutospacing="1" w:after="100" w:afterAutospacing="1"/>
+        <w:outlineLvl w:val="2"/>
+        <w:rPr>
+          <w:rFonts w:ascii="Times New Roman" w:eastAsia="Times New Roman" w:hAnsi="Times New Roman" w:cs="Times New Roman"/>
+          <w:b/>
+          <w:bCs/>
+          <w:sz w:val="27"/>
+          <w:szCs w:val="27"/>
+          <w:lang w:eastAsia="en-GB"/>
+        </w:rPr>
+      </w:pPr>
+      <w:r>
+        <w:rPr>
+          <w:rFonts w:ascii="Times New Roman" w:eastAsia="Times New Roman" w:hAnsi="Times New Roman" w:cs="Times New Roman"/>
+          <w:b/>
+          <w:bCs/>
+          <w:sz w:val="27"/>
+          <w:szCs w:val="27"/>
+          <w:lang w:eastAsia="en-GB"/>
+        </w:rPr>
+        <w:t xml:space="preserve">   - Oculta el botón editar y muestra botones "</w:t>
+      </w:r>
+      <w:r>
+        <w:rPr>
+          <w:rFonts w:ascii="Apple Color Emoji" w:eastAsia="Times New Roman" w:hAnsi="Apple Color Emoji" w:cs="Apple Color Emoji"/>
+          <w:b/>
+          <w:bCs/>
+          <w:sz w:val="27"/>
+          <w:szCs w:val="27"/>
+          <w:lang w:eastAsia="en-GB"/>
+        </w:rPr>
+        <w:t>💾</w:t>
+      </w:r>
+      <w:r>
+        <w:rPr>
+          <w:rFonts w:ascii="Times New Roman" w:eastAsia="Times New Roman" w:hAnsi="Times New Roman" w:cs="Times New Roman"/>
+          <w:b/>
+          <w:bCs/>
+          <w:sz w:val="27"/>
+          <w:szCs w:val="27"/>
+          <w:lang w:eastAsia="en-GB"/>
+        </w:rPr>
+        <w:t xml:space="preserve"> Guardar" y "</w:t>
+      </w:r>
+      <w:r>
+        <w:rPr>
+          <w:rFonts w:ascii="Apple Color Emoji" w:eastAsia="Times New Roman" w:hAnsi="Apple Color Emoji" w:cs="Apple Color Emoji"/>
+          <w:b/>
+          <w:bCs/>
+          <w:sz w:val="27"/>
+          <w:szCs w:val="27"/>
+          <w:lang w:eastAsia="en-GB"/>
+        </w:rPr>
+        <w:t>❌</w:t>
+      </w:r>
+      <w:r>
+        <w:rPr>
+          <w:rFonts w:ascii="Times New Roman" w:eastAsia="Times New Roman" w:hAnsi="Times New Roman" w:cs="Times New Roman"/>
+          <w:b/>
+          <w:bCs/>
+          <w:sz w:val="27"/>
+          <w:szCs w:val="27"/>
+          <w:lang w:eastAsia="en-GB"/>
+        </w:rPr>
+        <w:t xml:space="preserve"> Cancelar".</w:t>
+      </w:r>
+    </w:p>
+    <w:p>
+      <w:pPr>
+        <w:spacing w:before="100" w:beforeAutospacing="1" w:after="100" w:afterAutospacing="1"/>
+        <w:outlineLvl w:val="2"/>
+        <w:rPr>
+          <w:rFonts w:ascii="Times New Roman" w:eastAsia="Times New Roman" w:hAnsi="Times New Roman" w:cs="Times New Roman"/>
+          <w:b/>
+          <w:bCs/>
+          <w:sz w:val="27"/>
+          <w:szCs w:val="27"/>
+          <w:lang w:eastAsia="en-GB"/>
+        </w:rPr>
+      </w:pPr>
+    </w:p>
+    <w:p>
+      <w:pPr>
+        <w:spacing w:before="100" w:beforeAutospacing="1" w:after="100" w:afterAutospacing="1"/>
+        <w:outlineLvl w:val="2"/>
+        <w:rPr>
+          <w:rFonts w:ascii="Times New Roman" w:eastAsia="Times New Roman" w:hAnsi="Times New Roman" w:cs="Times New Roman"/>
+          <w:b/>
+          <w:bCs/>
+          <w:sz w:val="27"/>
+          <w:szCs w:val="27"/>
+          <w:lang w:eastAsia="en-GB"/>
+        </w:rPr>
+      </w:pPr>
+      <w:r>
+        <w:rPr>
+          <w:rFonts w:ascii="Times New Roman" w:eastAsia="Times New Roman" w:hAnsi="Times New Roman" w:cs="Times New Roman"/>
+          <w:b/>
+          <w:bCs/>
+          <w:sz w:val="27"/>
+          <w:szCs w:val="27"/>
+          <w:lang w:eastAsia="en-GB"/>
+        </w:rPr>
+        <w:t>2. **Controlador `update_inline()`**</w:t>
+      </w:r>
+    </w:p>
+    <w:p>
+      <w:pPr>
+        <w:spacing w:before="100" w:beforeAutospacing="1" w:after="100" w:afterAutospacing="1"/>
+        <w:outlineLvl w:val="2"/>
+        <w:rPr>
+          <w:rFonts w:ascii="Times New Roman" w:eastAsia="Times New Roman" w:hAnsi="Times New Roman" w:cs="Times New Roman"/>
+          <w:b/>
+          <w:bCs/>
+          <w:sz w:val="27"/>
+          <w:szCs w:val="27"/>
+          <w:lang w:eastAsia="en-GB"/>
+        </w:rPr>
+      </w:pPr>
+      <w:r>
+        <w:rPr>
+          <w:rFonts w:ascii="Times New Roman" w:eastAsia="Times New Roman" w:hAnsi="Times New Roman" w:cs="Times New Roman"/>
+          <w:b/>
+          <w:bCs/>
+          <w:sz w:val="27"/>
+          <w:szCs w:val="27"/>
+          <w:lang w:eastAsia="en-GB"/>
+        </w:rPr>
+        <w:t xml:space="preserve">   - Se añadió al `EmpresaController`.</w:t>
+      </w:r>
+    </w:p>
+    <w:p>
+      <w:pPr>
+        <w:spacing w:before="100" w:beforeAutospacing="1" w:after="100" w:afterAutospacing="1"/>
+        <w:outlineLvl w:val="2"/>
+        <w:rPr>
+          <w:rFonts w:ascii="Times New Roman" w:eastAsia="Times New Roman" w:hAnsi="Times New Roman" w:cs="Times New Roman"/>
+          <w:b/>
+          <w:bCs/>
+          <w:sz w:val="27"/>
+          <w:szCs w:val="27"/>
+          <w:lang w:eastAsia="en-GB"/>
+        </w:rPr>
+      </w:pPr>
+      <w:r>
+        <w:rPr>
+          <w:rFonts w:ascii="Times New Roman" w:eastAsia="Times New Roman" w:hAnsi="Times New Roman" w:cs="Times New Roman"/>
+          <w:b/>
+          <w:bCs/>
+          <w:sz w:val="27"/>
+          <w:szCs w:val="27"/>
+          <w:lang w:eastAsia="en-GB"/>
+        </w:rPr>
+        <w:t xml:space="preserve">   - Recibe datos por `POST` mediante `fetch()` y actualiza en base de datos usando el modelo dinámico.</w:t>
+      </w:r>
+    </w:p>
+    <w:p>
+      <w:pPr>
+        <w:spacing w:before="100" w:beforeAutospacing="1" w:after="100" w:afterAutospacing="1"/>
+        <w:outlineLvl w:val="2"/>
+        <w:rPr>
+          <w:rFonts w:ascii="Times New Roman" w:eastAsia="Times New Roman" w:hAnsi="Times New Roman" w:cs="Times New Roman"/>
+          <w:b/>
+          <w:bCs/>
+          <w:sz w:val="27"/>
+          <w:szCs w:val="27"/>
+          <w:lang w:eastAsia="en-GB"/>
+        </w:rPr>
+      </w:pPr>
+    </w:p>
+    <w:p>
+      <w:pPr>
+        <w:spacing w:before="100" w:beforeAutospacing="1" w:after="100" w:afterAutospacing="1"/>
+        <w:outlineLvl w:val="2"/>
+        <w:rPr>
+          <w:rFonts w:ascii="Times New Roman" w:eastAsia="Times New Roman" w:hAnsi="Times New Roman" w:cs="Times New Roman"/>
+          <w:b/>
+          <w:bCs/>
+          <w:sz w:val="27"/>
+          <w:szCs w:val="27"/>
+          <w:lang w:eastAsia="en-GB"/>
+        </w:rPr>
+      </w:pPr>
+      <w:r>
+        <w:rPr>
+          <w:rFonts w:ascii="Times New Roman" w:eastAsia="Times New Roman" w:hAnsi="Times New Roman" w:cs="Times New Roman"/>
+          <w:b/>
+          <w:bCs/>
+          <w:sz w:val="27"/>
+          <w:szCs w:val="27"/>
+          <w:lang w:eastAsia="en-GB"/>
+        </w:rPr>
+        <w:t>3. **Campo `id` no editable**</w:t>
+      </w:r>
+    </w:p>
+    <w:p>
+      <w:pPr>
+        <w:spacing w:before="100" w:beforeAutospacing="1" w:after="100" w:afterAutospacing="1"/>
+        <w:outlineLvl w:val="2"/>
+        <w:rPr>
+          <w:rFonts w:ascii="Times New Roman" w:eastAsia="Times New Roman" w:hAnsi="Times New Roman" w:cs="Times New Roman"/>
+          <w:b/>
+          <w:bCs/>
+          <w:sz w:val="27"/>
+          <w:szCs w:val="27"/>
+          <w:lang w:eastAsia="en-GB"/>
+        </w:rPr>
+      </w:pPr>
+      <w:r>
+        <w:rPr>
+          <w:rFonts w:ascii="Times New Roman" w:eastAsia="Times New Roman" w:hAnsi="Times New Roman" w:cs="Times New Roman"/>
+          <w:b/>
+          <w:bCs/>
+          <w:sz w:val="27"/>
+          <w:szCs w:val="27"/>
+          <w:lang w:eastAsia="en-GB"/>
+        </w:rPr>
+        <w:t xml:space="preserve">   - El campo `id` se mantiene visible solo como texto.</w:t>
+      </w:r>
+    </w:p>
+    <w:p>
+      <w:pPr>
+        <w:spacing w:before="100" w:beforeAutospacing="1" w:after="100" w:afterAutospacing="1"/>
+        <w:outlineLvl w:val="2"/>
+        <w:rPr>
+          <w:rFonts w:ascii="Times New Roman" w:eastAsia="Times New Roman" w:hAnsi="Times New Roman" w:cs="Times New Roman"/>
+          <w:b/>
+          <w:bCs/>
+          <w:sz w:val="27"/>
+          <w:szCs w:val="27"/>
+          <w:lang w:eastAsia="en-GB"/>
+        </w:rPr>
+      </w:pPr>
+      <w:r>
+        <w:rPr>
+          <w:rFonts w:ascii="Times New Roman" w:eastAsia="Times New Roman" w:hAnsi="Times New Roman" w:cs="Times New Roman"/>
+          <w:b/>
+          <w:bCs/>
+          <w:sz w:val="27"/>
+          <w:szCs w:val="27"/>
+          <w:lang w:eastAsia="en-GB"/>
+        </w:rPr>
+        <w:t xml:space="preserve">   - No se convierte en input ni se envía en los datos actualizados (más allá de usarse como clave).</w:t>
+      </w:r>
+    </w:p>
+    <w:p>
+      <w:pPr>
+        <w:spacing w:before="100" w:beforeAutospacing="1" w:after="100" w:afterAutospacing="1"/>
+        <w:outlineLvl w:val="2"/>
+        <w:rPr>
+          <w:rFonts w:ascii="Times New Roman" w:eastAsia="Times New Roman" w:hAnsi="Times New Roman" w:cs="Times New Roman"/>
+          <w:b/>
+          <w:bCs/>
+          <w:sz w:val="27"/>
+          <w:szCs w:val="27"/>
+          <w:lang w:eastAsia="en-GB"/>
+        </w:rPr>
+      </w:pPr>
+    </w:p>
+    <w:p>
+      <w:pPr>
+        <w:spacing w:before="100" w:beforeAutospacing="1" w:after="100" w:afterAutospacing="1"/>
+        <w:outlineLvl w:val="2"/>
+        <w:rPr>
+          <w:rFonts w:ascii="Times New Roman" w:eastAsia="Times New Roman" w:hAnsi="Times New Roman" w:cs="Times New Roman"/>
+          <w:b/>
+          <w:bCs/>
+          <w:sz w:val="27"/>
+          <w:szCs w:val="27"/>
+          <w:lang w:eastAsia="en-GB"/>
+        </w:rPr>
+      </w:pPr>
+      <w:r>
+        <w:rPr>
+          <w:rFonts w:ascii="Times New Roman" w:eastAsia="Times New Roman" w:hAnsi="Times New Roman" w:cs="Times New Roman"/>
+          <w:b/>
+          <w:bCs/>
+          <w:sz w:val="27"/>
+          <w:szCs w:val="27"/>
+          <w:lang w:eastAsia="en-GB"/>
+        </w:rPr>
+        <w:t>4. **Botón "</w:t>
+      </w:r>
+      <w:r>
+        <w:rPr>
+          <w:rFonts w:ascii="Apple Color Emoji" w:eastAsia="Times New Roman" w:hAnsi="Apple Color Emoji" w:cs="Apple Color Emoji"/>
+          <w:b/>
+          <w:bCs/>
+          <w:sz w:val="27"/>
+          <w:szCs w:val="27"/>
+          <w:lang w:eastAsia="en-GB"/>
+        </w:rPr>
+        <w:t>❌</w:t>
+      </w:r>
+      <w:r>
+        <w:rPr>
+          <w:rFonts w:ascii="Times New Roman" w:eastAsia="Times New Roman" w:hAnsi="Times New Roman" w:cs="Times New Roman"/>
+          <w:b/>
+          <w:bCs/>
+          <w:sz w:val="27"/>
+          <w:szCs w:val="27"/>
+          <w:lang w:eastAsia="en-GB"/>
+        </w:rPr>
+        <w:t xml:space="preserve"> Cancelar"**</w:t>
+      </w:r>
+    </w:p>
+    <w:p>
+      <w:pPr>
+        <w:spacing w:before="100" w:beforeAutospacing="1" w:after="100" w:afterAutospacing="1"/>
+        <w:outlineLvl w:val="2"/>
+        <w:rPr>
+          <w:rFonts w:ascii="Times New Roman" w:eastAsia="Times New Roman" w:hAnsi="Times New Roman" w:cs="Times New Roman"/>
+          <w:b/>
+          <w:bCs/>
+          <w:sz w:val="27"/>
+          <w:szCs w:val="27"/>
+          <w:lang w:eastAsia="en-GB"/>
+        </w:rPr>
+      </w:pPr>
+      <w:r>
+        <w:rPr>
+          <w:rFonts w:ascii="Times New Roman" w:eastAsia="Times New Roman" w:hAnsi="Times New Roman" w:cs="Times New Roman"/>
+          <w:b/>
+          <w:bCs/>
+          <w:sz w:val="27"/>
+          <w:szCs w:val="27"/>
+          <w:lang w:eastAsia="en-GB"/>
+        </w:rPr>
+        <w:t xml:space="preserve">   - Restaura los valores originales sin enviar nada al servidor.</w:t>
+      </w:r>
+    </w:p>
+    <w:p>
+      <w:pPr>
+        <w:spacing w:before="100" w:beforeAutospacing="1" w:after="100" w:afterAutospacing="1"/>
+        <w:outlineLvl w:val="2"/>
+        <w:rPr>
+          <w:rFonts w:ascii="Times New Roman" w:eastAsia="Times New Roman" w:hAnsi="Times New Roman" w:cs="Times New Roman"/>
+          <w:b/>
+          <w:bCs/>
+          <w:sz w:val="27"/>
+          <w:szCs w:val="27"/>
+          <w:lang w:eastAsia="en-GB"/>
+        </w:rPr>
+      </w:pPr>
+      <w:r>
+        <w:rPr>
+          <w:rFonts w:ascii="Times New Roman" w:eastAsia="Times New Roman" w:hAnsi="Times New Roman" w:cs="Times New Roman"/>
+          <w:b/>
+          <w:bCs/>
+          <w:sz w:val="27"/>
+          <w:szCs w:val="27"/>
+          <w:lang w:eastAsia="en-GB"/>
+        </w:rPr>
+        <w:t xml:space="preserve">   - Revierte tanto el texto mostrado (`&lt;span&gt;`) como el valor dentro del input (`&lt;input&gt;`), evitando que se mantenga un valor no guardado.</w:t>
+      </w:r>
+    </w:p>
+    <w:p>
+      <w:pPr>
+        <w:spacing w:before="100" w:beforeAutospacing="1" w:after="100" w:afterAutospacing="1"/>
+        <w:outlineLvl w:val="2"/>
+        <w:rPr>
+          <w:rFonts w:ascii="Times New Roman" w:eastAsia="Times New Roman" w:hAnsi="Times New Roman" w:cs="Times New Roman"/>
+          <w:b/>
+          <w:bCs/>
+          <w:sz w:val="27"/>
+          <w:szCs w:val="27"/>
+          <w:lang w:eastAsia="en-GB"/>
+        </w:rPr>
+      </w:pPr>
+    </w:p>
+    <w:p>
+      <w:pPr>
+        <w:spacing w:before="100" w:beforeAutospacing="1" w:after="100" w:afterAutospacing="1"/>
+        <w:outlineLvl w:val="2"/>
+        <w:rPr>
+          <w:rFonts w:ascii="Times New Roman" w:eastAsia="Times New Roman" w:hAnsi="Times New Roman" w:cs="Times New Roman"/>
+          <w:b/>
+          <w:bCs/>
+          <w:sz w:val="27"/>
+          <w:szCs w:val="27"/>
+          <w:lang w:eastAsia="en-GB"/>
+        </w:rPr>
+      </w:pPr>
+      <w:r>
+        <w:rPr>
+          <w:rFonts w:ascii="Times New Roman" w:eastAsia="Times New Roman" w:hAnsi="Times New Roman" w:cs="Times New Roman"/>
+          <w:b/>
+          <w:bCs/>
+          <w:sz w:val="27"/>
+          <w:szCs w:val="27"/>
+          <w:lang w:eastAsia="en-GB"/>
+        </w:rPr>
+        <w:t>Ventajas:</w:t>
+      </w:r>
+    </w:p>
+    <w:p>
+      <w:pPr>
+        <w:spacing w:before="100" w:beforeAutospacing="1" w:after="100" w:afterAutospacing="1"/>
+        <w:outlineLvl w:val="2"/>
+        <w:rPr>
+          <w:rFonts w:ascii="Times New Roman" w:eastAsia="Times New Roman" w:hAnsi="Times New Roman" w:cs="Times New Roman"/>
+          <w:b/>
+          <w:bCs/>
+          <w:sz w:val="27"/>
+          <w:szCs w:val="27"/>
+          <w:lang w:eastAsia="en-GB"/>
+        </w:rPr>
+      </w:pPr>
+      <w:r>
+        <w:rPr>
+          <w:rFonts w:ascii="Times New Roman" w:eastAsia="Times New Roman" w:hAnsi="Times New Roman" w:cs="Times New Roman"/>
+          <w:b/>
+          <w:bCs/>
+          <w:sz w:val="27"/>
+          <w:szCs w:val="27"/>
+          <w:lang w:eastAsia="en-GB"/>
+        </w:rPr>
         <w:t>---------</w:t>
       </w:r>
     </w:p>
@@ -6470,7 +6887,7 @@
           <w:szCs w:val="27"/>
           <w:lang w:eastAsia="en-GB"/>
         </w:rPr>
-        <w:t>Permitir a los usuarios con privilegios modificar los registros de la tabla `empresas` directamente desde la vista de listado, sin necesidad de redirigir a otro formulario.</w:t>
+        <w:t>- Edición rápida sin abandonar el contexto visual.</w:t>
       </w:r>
     </w:p>
     <w:p>
@@ -6486,6 +6903,17 @@
           <w:lang w:eastAsia="en-GB"/>
         </w:rPr>
       </w:pPr>
+      <w:r>
+        <w:rPr>
+          <w:rFonts w:ascii="Times New Roman" w:eastAsia="Times New Roman" w:hAnsi="Times New Roman" w:cs="Times New Roman"/>
+          <w:b/>
+          <w:bCs/>
+          <w:sz w:val="27"/>
+          <w:szCs w:val="27"/>
+          <w:lang w:eastAsia="en-GB"/>
+        </w:rPr>
+        <w:t>- Evita redirecciones y formularios innecesarios.</w:t>
+      </w:r>
     </w:p>
     <w:p>
       <w:pPr>
@@ -6509,7 +6937,7 @@
           <w:szCs w:val="27"/>
           <w:lang w:eastAsia="en-GB"/>
         </w:rPr>
-        <w:t>Cambios implementados:</w:t>
+        <w:t>- Experiencia de usuario mejorada.</w:t>
       </w:r>
     </w:p>
     <w:p>
@@ -6534,7 +6962,7 @@
           <w:szCs w:val="27"/>
           <w:lang w:eastAsia="en-GB"/>
         </w:rPr>
-        <w:t>-----------------------</w:t>
+        <w:t>- Todo el sistema es modular, dinámico y reutilizable.</w:t>
       </w:r>
     </w:p>
     <w:p>
@@ -6573,8 +7001,47 @@
           <w:szCs w:val="27"/>
           <w:lang w:eastAsia="en-GB"/>
         </w:rPr>
-        <w:t>1. **Botón "</w:t>
-      </w:r>
+        <w:t>Resultado:</w:t>
+      </w:r>
+    </w:p>
+    <w:p>
+      <w:pPr>
+        <w:spacing w:before="100" w:beforeAutospacing="1" w:after="100" w:afterAutospacing="1"/>
+        <w:outlineLvl w:val="2"/>
+        <w:rPr>
+          <w:rFonts w:ascii="Times New Roman" w:eastAsia="Times New Roman" w:hAnsi="Times New Roman" w:cs="Times New Roman"/>
+          <w:b/>
+          <w:bCs/>
+          <w:sz w:val="27"/>
+          <w:szCs w:val="27"/>
+          <w:lang w:eastAsia="en-GB"/>
+        </w:rPr>
+      </w:pPr>
+      <w:r>
+        <w:rPr>
+          <w:rFonts w:ascii="Times New Roman" w:eastAsia="Times New Roman" w:hAnsi="Times New Roman" w:cs="Times New Roman"/>
+          <w:b/>
+          <w:bCs/>
+          <w:sz w:val="27"/>
+          <w:szCs w:val="27"/>
+          <w:lang w:eastAsia="en-GB"/>
+        </w:rPr>
+        <w:t>----------</w:t>
+      </w:r>
+    </w:p>
+    <w:p>
+      <w:pPr>
+        <w:spacing w:before="100" w:beforeAutospacing="1" w:after="100" w:afterAutospacing="1"/>
+        <w:outlineLvl w:val="2"/>
+        <w:rPr>
+          <w:rFonts w:ascii="Times New Roman" w:eastAsia="Times New Roman" w:hAnsi="Times New Roman" w:cs="Times New Roman"/>
+          <w:b/>
+          <w:bCs/>
+          <w:sz w:val="27"/>
+          <w:szCs w:val="27"/>
+          <w:lang w:eastAsia="en-GB"/>
+        </w:rPr>
+      </w:pPr>
       <w:r>
         <w:rPr>
           <w:rFonts w:ascii="Apple Color Emoji" w:eastAsia="Times New Roman" w:hAnsi="Apple Color Emoji" w:cs="Apple Color Emoji"/>
@@ -6584,7 +7051,7 @@
           <w:szCs w:val="27"/>
           <w:lang w:eastAsia="en-GB"/>
         </w:rPr>
-        <w:t>✏️</w:t>
+        <w:t>✅</w:t>
       </w:r>
       <w:r>
         <w:rPr>
@@ -6595,7 +7062,7 @@
           <w:szCs w:val="27"/>
           <w:lang w:eastAsia="en-GB"/>
         </w:rPr>
-        <w:t xml:space="preserve"> Editar" por cada fila**</w:t>
+        <w:t xml:space="preserve"> El módulo de edición inline para empresas está completamente operativo, sin errores visibles, con una UX fluida, y siguiendo los estándares del ERP profesional.</w:t>
       </w:r>
     </w:p>
     <w:p>
@@ -6611,7 +7078,11 @@
           <w:lang w:eastAsia="en-GB"/>
         </w:rPr>
       </w:pPr>
-      <w:r>
+    </w:p>
+    <w:p>
+      <w:pPr>
+        <w:spacing w:before="100" w:beforeAutospacing="1" w:after="100" w:afterAutospacing="1"/>
+        <w:outlineLvl w:val="2"/>
         <w:rPr>
           <w:rFonts w:ascii="Times New Roman" w:eastAsia="Times New Roman" w:hAnsi="Times New Roman" w:cs="Times New Roman"/>
           <w:b/>
@@ -6620,13 +7091,8 @@
           <w:szCs w:val="27"/>
           <w:lang w:eastAsia="en-GB"/>
         </w:rPr>
-        <w:t xml:space="preserve">   - Convierte cada celda editable en un `&lt;input&gt;` para modificar su valor directamente.</w:t>
-      </w:r>
-    </w:p>
-    <w:p>
-      <w:pPr>
-        <w:spacing w:before="100" w:beforeAutospacing="1" w:after="100" w:afterAutospacing="1"/>
-        <w:outlineLvl w:val="2"/>
+      </w:pPr>
+      <w:r>
         <w:rPr>
           <w:rFonts w:ascii="Times New Roman" w:eastAsia="Times New Roman" w:hAnsi="Times New Roman" w:cs="Times New Roman"/>
           <w:b/>
@@ -6635,849 +7101,8 @@
           <w:szCs w:val="27"/>
           <w:lang w:eastAsia="en-GB"/>
         </w:rPr>
-      </w:pPr>
-      <w:r>
-        <w:rPr>
-          <w:rFonts w:ascii="Times New Roman" w:eastAsia="Times New Roman" w:hAnsi="Times New Roman" w:cs="Times New Roman"/>
-          <w:b/>
-          <w:bCs/>
-          <w:sz w:val="27"/>
-          <w:szCs w:val="27"/>
-          <w:lang w:eastAsia="en-GB"/>
-        </w:rPr>
-        <w:t xml:space="preserve">   - Activa el modo edición por fila con JavaScript.</w:t>
-      </w:r>
-    </w:p>
-    <w:p>
-      <w:pPr>
-        <w:spacing w:before="100" w:beforeAutospacing="1" w:after="100" w:afterAutospacing="1"/>
-        <w:outlineLvl w:val="2"/>
-        <w:rPr>
-          <w:rFonts w:ascii="Times New Roman" w:eastAsia="Times New Roman" w:hAnsi="Times New Roman" w:cs="Times New Roman"/>
-          <w:b/>
-          <w:bCs/>
-          <w:sz w:val="27"/>
-          <w:szCs w:val="27"/>
-          <w:lang w:eastAsia="en-GB"/>
-        </w:rPr>
-      </w:pPr>
-      <w:r>
-        <w:rPr>
-          <w:rFonts w:ascii="Times New Roman" w:eastAsia="Times New Roman" w:hAnsi="Times New Roman" w:cs="Times New Roman"/>
-          <w:b/>
-          <w:bCs/>
-          <w:sz w:val="27"/>
-          <w:szCs w:val="27"/>
-          <w:lang w:eastAsia="en-GB"/>
-        </w:rPr>
-        <w:t xml:space="preserve">   - Oculta el botón editar y muestra botones "</w:t>
-      </w:r>
-      <w:r>
-        <w:rPr>
-          <w:rFonts w:ascii="Apple Color Emoji" w:eastAsia="Times New Roman" w:hAnsi="Apple Color Emoji" w:cs="Apple Color Emoji"/>
-          <w:b/>
-          <w:bCs/>
-          <w:sz w:val="27"/>
-          <w:szCs w:val="27"/>
-          <w:lang w:eastAsia="en-GB"/>
-        </w:rPr>
-        <w:t>💾</w:t>
-      </w:r>
-      <w:r>
-        <w:rPr>
-          <w:rFonts w:ascii="Times New Roman" w:eastAsia="Times New Roman" w:hAnsi="Times New Roman" w:cs="Times New Roman"/>
-          <w:b/>
-          <w:bCs/>
-          <w:sz w:val="27"/>
-          <w:szCs w:val="27"/>
-          <w:lang w:eastAsia="en-GB"/>
-        </w:rPr>
-        <w:t xml:space="preserve"> Guardar" y "</w:t>
-      </w:r>
-      <w:r>
-        <w:rPr>
-          <w:rFonts w:ascii="Apple Color Emoji" w:eastAsia="Times New Roman" w:hAnsi="Apple Color Emoji" w:cs="Apple Color Emoji"/>
-          <w:b/>
-          <w:bCs/>
-          <w:sz w:val="27"/>
-          <w:szCs w:val="27"/>
-          <w:lang w:eastAsia="en-GB"/>
-        </w:rPr>
-        <w:t>❌</w:t>
-      </w:r>
-      <w:r>
-        <w:rPr>
-          <w:rFonts w:ascii="Times New Roman" w:eastAsia="Times New Roman" w:hAnsi="Times New Roman" w:cs="Times New Roman"/>
-          <w:b/>
-          <w:bCs/>
-          <w:sz w:val="27"/>
-          <w:szCs w:val="27"/>
-          <w:lang w:eastAsia="en-GB"/>
-        </w:rPr>
-        <w:t xml:space="preserve"> Cancelar".</w:t>
-      </w:r>
-    </w:p>
-    <w:p>
-      <w:pPr>
-        <w:spacing w:before="100" w:beforeAutospacing="1" w:after="100" w:afterAutospacing="1"/>
-        <w:outlineLvl w:val="2"/>
-        <w:rPr>
-          <w:rFonts w:ascii="Times New Roman" w:eastAsia="Times New Roman" w:hAnsi="Times New Roman" w:cs="Times New Roman"/>
-          <w:b/>
-          <w:bCs/>
-          <w:sz w:val="27"/>
-          <w:szCs w:val="27"/>
-          <w:lang w:eastAsia="en-GB"/>
-        </w:rPr>
-      </w:pPr>
-    </w:p>
-    <w:p>
-      <w:pPr>
-        <w:spacing w:before="100" w:beforeAutospacing="1" w:after="100" w:afterAutospacing="1"/>
-        <w:outlineLvl w:val="2"/>
-        <w:rPr>
-          <w:rFonts w:ascii="Times New Roman" w:eastAsia="Times New Roman" w:hAnsi="Times New Roman" w:cs="Times New Roman"/>
-          <w:b/>
-          <w:bCs/>
-          <w:sz w:val="27"/>
-          <w:szCs w:val="27"/>
-          <w:lang w:eastAsia="en-GB"/>
-        </w:rPr>
-      </w:pPr>
-      <w:r>
-        <w:rPr>
-          <w:rFonts w:ascii="Times New Roman" w:eastAsia="Times New Roman" w:hAnsi="Times New Roman" w:cs="Times New Roman"/>
-          <w:b/>
-          <w:bCs/>
-          <w:sz w:val="27"/>
-          <w:szCs w:val="27"/>
-          <w:lang w:eastAsia="en-GB"/>
-        </w:rPr>
-        <w:t>2. **Controlador `</w:t>
-      </w:r>
-      <w:proofErr w:type="spellStart"/>
-      <w:r>
-        <w:rPr>
-          <w:rFonts w:ascii="Times New Roman" w:eastAsia="Times New Roman" w:hAnsi="Times New Roman" w:cs="Times New Roman"/>
-          <w:b/>
-          <w:bCs/>
-          <w:sz w:val="27"/>
-          <w:szCs w:val="27"/>
-          <w:lang w:eastAsia="en-GB"/>
-        </w:rPr>
-        <w:t>update_</w:t>
-      </w:r>
-      <w:proofErr w:type="gramStart"/>
-      <w:r>
-        <w:rPr>
-          <w:rFonts w:ascii="Times New Roman" w:eastAsia="Times New Roman" w:hAnsi="Times New Roman" w:cs="Times New Roman"/>
-          <w:b/>
-          <w:bCs/>
-          <w:sz w:val="27"/>
-          <w:szCs w:val="27"/>
-          <w:lang w:eastAsia="en-GB"/>
-        </w:rPr>
-        <w:t>inline</w:t>
-      </w:r>
-      <w:proofErr w:type="spellEnd"/>
-      <w:r>
-        <w:rPr>
-          <w:rFonts w:ascii="Times New Roman" w:eastAsia="Times New Roman" w:hAnsi="Times New Roman" w:cs="Times New Roman"/>
-          <w:b/>
-          <w:bCs/>
-          <w:sz w:val="27"/>
-          <w:szCs w:val="27"/>
-          <w:lang w:eastAsia="en-GB"/>
-        </w:rPr>
-        <w:t>(</w:t>
-      </w:r>
-      <w:proofErr w:type="gramEnd"/>
-      <w:r>
-        <w:rPr>
-          <w:rFonts w:ascii="Times New Roman" w:eastAsia="Times New Roman" w:hAnsi="Times New Roman" w:cs="Times New Roman"/>
-          <w:b/>
-          <w:bCs/>
-          <w:sz w:val="27"/>
-          <w:szCs w:val="27"/>
-          <w:lang w:eastAsia="en-GB"/>
-        </w:rPr>
-        <w:t>)`**</w:t>
-      </w:r>
-    </w:p>
-    <w:p>
-      <w:pPr>
-        <w:spacing w:before="100" w:beforeAutospacing="1" w:after="100" w:afterAutospacing="1"/>
-        <w:outlineLvl w:val="2"/>
-        <w:rPr>
-          <w:rFonts w:ascii="Times New Roman" w:eastAsia="Times New Roman" w:hAnsi="Times New Roman" w:cs="Times New Roman"/>
-          <w:b/>
-          <w:bCs/>
-          <w:sz w:val="27"/>
-          <w:szCs w:val="27"/>
-          <w:lang w:eastAsia="en-GB"/>
-        </w:rPr>
-      </w:pPr>
-      <w:r>
-        <w:rPr>
-          <w:rFonts w:ascii="Times New Roman" w:eastAsia="Times New Roman" w:hAnsi="Times New Roman" w:cs="Times New Roman"/>
-          <w:b/>
-          <w:bCs/>
-          <w:sz w:val="27"/>
-          <w:szCs w:val="27"/>
-          <w:lang w:eastAsia="en-GB"/>
-        </w:rPr>
-        <w:t xml:space="preserve">   - Se añadió al `</w:t>
-      </w:r>
-      <w:proofErr w:type="spellStart"/>
-      <w:r>
-        <w:rPr>
-          <w:rFonts w:ascii="Times New Roman" w:eastAsia="Times New Roman" w:hAnsi="Times New Roman" w:cs="Times New Roman"/>
-          <w:b/>
-          <w:bCs/>
-          <w:sz w:val="27"/>
-          <w:szCs w:val="27"/>
-          <w:lang w:eastAsia="en-GB"/>
-        </w:rPr>
-        <w:t>EmpresaController</w:t>
-      </w:r>
-      <w:proofErr w:type="spellEnd"/>
-      <w:r>
-        <w:rPr>
-          <w:rFonts w:ascii="Times New Roman" w:eastAsia="Times New Roman" w:hAnsi="Times New Roman" w:cs="Times New Roman"/>
-          <w:b/>
-          <w:bCs/>
-          <w:sz w:val="27"/>
-          <w:szCs w:val="27"/>
-          <w:lang w:eastAsia="en-GB"/>
-        </w:rPr>
-        <w:t>`.</w:t>
-      </w:r>
-    </w:p>
-    <w:p>
-      <w:pPr>
-        <w:spacing w:before="100" w:beforeAutospacing="1" w:after="100" w:afterAutospacing="1"/>
-        <w:outlineLvl w:val="2"/>
-        <w:rPr>
-          <w:rFonts w:ascii="Times New Roman" w:eastAsia="Times New Roman" w:hAnsi="Times New Roman" w:cs="Times New Roman"/>
-          <w:b/>
-          <w:bCs/>
-          <w:sz w:val="27"/>
-          <w:szCs w:val="27"/>
-          <w:lang w:eastAsia="en-GB"/>
-        </w:rPr>
-      </w:pPr>
-      <w:r>
-        <w:rPr>
-          <w:rFonts w:ascii="Times New Roman" w:eastAsia="Times New Roman" w:hAnsi="Times New Roman" w:cs="Times New Roman"/>
-          <w:b/>
-          <w:bCs/>
-          <w:sz w:val="27"/>
-          <w:szCs w:val="27"/>
-          <w:lang w:eastAsia="en-GB"/>
-        </w:rPr>
-        <w:t xml:space="preserve">   - Recibe datos por `POST` mediante `</w:t>
-      </w:r>
-      <w:proofErr w:type="spellStart"/>
-      <w:proofErr w:type="gramStart"/>
-      <w:r>
-        <w:rPr>
-          <w:rFonts w:ascii="Times New Roman" w:eastAsia="Times New Roman" w:hAnsi="Times New Roman" w:cs="Times New Roman"/>
-          <w:b/>
-          <w:bCs/>
-          <w:sz w:val="27"/>
-          <w:szCs w:val="27"/>
-          <w:lang w:eastAsia="en-GB"/>
-        </w:rPr>
-        <w:t>fetch</w:t>
-      </w:r>
-      <w:proofErr w:type="spellEnd"/>
-      <w:r>
-        <w:rPr>
-          <w:rFonts w:ascii="Times New Roman" w:eastAsia="Times New Roman" w:hAnsi="Times New Roman" w:cs="Times New Roman"/>
-          <w:b/>
-          <w:bCs/>
-          <w:sz w:val="27"/>
-          <w:szCs w:val="27"/>
-          <w:lang w:eastAsia="en-GB"/>
-        </w:rPr>
-        <w:t>(</w:t>
-      </w:r>
-      <w:proofErr w:type="gramEnd"/>
-      <w:r>
-        <w:rPr>
-          <w:rFonts w:ascii="Times New Roman" w:eastAsia="Times New Roman" w:hAnsi="Times New Roman" w:cs="Times New Roman"/>
-          <w:b/>
-          <w:bCs/>
-          <w:sz w:val="27"/>
-          <w:szCs w:val="27"/>
-          <w:lang w:eastAsia="en-GB"/>
-        </w:rPr>
-        <w:t>)` y actualiza en base de datos usando el modelo dinámico.</w:t>
-      </w:r>
-    </w:p>
-    <w:p>
-      <w:pPr>
-        <w:spacing w:before="100" w:beforeAutospacing="1" w:after="100" w:afterAutospacing="1"/>
-        <w:outlineLvl w:val="2"/>
-        <w:rPr>
-          <w:rFonts w:ascii="Times New Roman" w:eastAsia="Times New Roman" w:hAnsi="Times New Roman" w:cs="Times New Roman"/>
-          <w:b/>
-          <w:bCs/>
-          <w:sz w:val="27"/>
-          <w:szCs w:val="27"/>
-          <w:lang w:eastAsia="en-GB"/>
-        </w:rPr>
-      </w:pPr>
-    </w:p>
-    <w:p>
-      <w:pPr>
-        <w:spacing w:before="100" w:beforeAutospacing="1" w:after="100" w:afterAutospacing="1"/>
-        <w:outlineLvl w:val="2"/>
-        <w:rPr>
-          <w:rFonts w:ascii="Times New Roman" w:eastAsia="Times New Roman" w:hAnsi="Times New Roman" w:cs="Times New Roman"/>
-          <w:b/>
-          <w:bCs/>
-          <w:sz w:val="27"/>
-          <w:szCs w:val="27"/>
-          <w:lang w:eastAsia="en-GB"/>
-        </w:rPr>
-      </w:pPr>
-      <w:r>
-        <w:rPr>
-          <w:rFonts w:ascii="Times New Roman" w:eastAsia="Times New Roman" w:hAnsi="Times New Roman" w:cs="Times New Roman"/>
-          <w:b/>
-          <w:bCs/>
-          <w:sz w:val="27"/>
-          <w:szCs w:val="27"/>
-          <w:lang w:eastAsia="en-GB"/>
-        </w:rPr>
-        <w:t>3. **Campo `id` no editable**</w:t>
-      </w:r>
-    </w:p>
-    <w:p>
-      <w:pPr>
-        <w:spacing w:before="100" w:beforeAutospacing="1" w:after="100" w:afterAutospacing="1"/>
-        <w:outlineLvl w:val="2"/>
-        <w:rPr>
-          <w:rFonts w:ascii="Times New Roman" w:eastAsia="Times New Roman" w:hAnsi="Times New Roman" w:cs="Times New Roman"/>
-          <w:b/>
-          <w:bCs/>
-          <w:sz w:val="27"/>
-          <w:szCs w:val="27"/>
-          <w:lang w:eastAsia="en-GB"/>
-        </w:rPr>
-      </w:pPr>
-      <w:r>
-        <w:rPr>
-          <w:rFonts w:ascii="Times New Roman" w:eastAsia="Times New Roman" w:hAnsi="Times New Roman" w:cs="Times New Roman"/>
-          <w:b/>
-          <w:bCs/>
-          <w:sz w:val="27"/>
-          <w:szCs w:val="27"/>
-          <w:lang w:eastAsia="en-GB"/>
-        </w:rPr>
-        <w:t xml:space="preserve">   - El campo `id` se mantiene visible solo como texto.</w:t>
-      </w:r>
-    </w:p>
-    <w:p>
-      <w:pPr>
-        <w:spacing w:before="100" w:beforeAutospacing="1" w:after="100" w:afterAutospacing="1"/>
-        <w:outlineLvl w:val="2"/>
-        <w:rPr>
-          <w:rFonts w:ascii="Times New Roman" w:eastAsia="Times New Roman" w:hAnsi="Times New Roman" w:cs="Times New Roman"/>
-          <w:b/>
-          <w:bCs/>
-          <w:sz w:val="27"/>
-          <w:szCs w:val="27"/>
-          <w:lang w:eastAsia="en-GB"/>
-        </w:rPr>
-      </w:pPr>
-      <w:r>
-        <w:rPr>
-          <w:rFonts w:ascii="Times New Roman" w:eastAsia="Times New Roman" w:hAnsi="Times New Roman" w:cs="Times New Roman"/>
-          <w:b/>
-          <w:bCs/>
-          <w:sz w:val="27"/>
-          <w:szCs w:val="27"/>
-          <w:lang w:eastAsia="en-GB"/>
-        </w:rPr>
-        <w:t xml:space="preserve">   - No se convierte en input ni se envía en los datos actualizados (más allá de usarse como clave).</w:t>
-      </w:r>
-    </w:p>
-    <w:p>
-      <w:pPr>
-        <w:spacing w:before="100" w:beforeAutospacing="1" w:after="100" w:afterAutospacing="1"/>
-        <w:outlineLvl w:val="2"/>
-        <w:rPr>
-          <w:rFonts w:ascii="Times New Roman" w:eastAsia="Times New Roman" w:hAnsi="Times New Roman" w:cs="Times New Roman"/>
-          <w:b/>
-          <w:bCs/>
-          <w:sz w:val="27"/>
-          <w:szCs w:val="27"/>
-          <w:lang w:eastAsia="en-GB"/>
-        </w:rPr>
-      </w:pPr>
-    </w:p>
-    <w:p>
-      <w:pPr>
-        <w:spacing w:before="100" w:beforeAutospacing="1" w:after="100" w:afterAutospacing="1"/>
-        <w:outlineLvl w:val="2"/>
-        <w:rPr>
-          <w:rFonts w:ascii="Times New Roman" w:eastAsia="Times New Roman" w:hAnsi="Times New Roman" w:cs="Times New Roman"/>
-          <w:b/>
-          <w:bCs/>
-          <w:sz w:val="27"/>
-          <w:szCs w:val="27"/>
-          <w:lang w:eastAsia="en-GB"/>
-        </w:rPr>
-      </w:pPr>
-      <w:r>
-        <w:rPr>
-          <w:rFonts w:ascii="Times New Roman" w:eastAsia="Times New Roman" w:hAnsi="Times New Roman" w:cs="Times New Roman"/>
-          <w:b/>
-          <w:bCs/>
-          <w:sz w:val="27"/>
-          <w:szCs w:val="27"/>
-          <w:lang w:eastAsia="en-GB"/>
-        </w:rPr>
-        <w:t>4. **Botón "</w:t>
-      </w:r>
-      <w:r>
-        <w:rPr>
-          <w:rFonts w:ascii="Apple Color Emoji" w:eastAsia="Times New Roman" w:hAnsi="Apple Color Emoji" w:cs="Apple Color Emoji"/>
-          <w:b/>
-          <w:bCs/>
-          <w:sz w:val="27"/>
-          <w:szCs w:val="27"/>
-          <w:lang w:eastAsia="en-GB"/>
-        </w:rPr>
-        <w:t>❌</w:t>
-      </w:r>
-      <w:r>
-        <w:rPr>
-          <w:rFonts w:ascii="Times New Roman" w:eastAsia="Times New Roman" w:hAnsi="Times New Roman" w:cs="Times New Roman"/>
-          <w:b/>
-          <w:bCs/>
-          <w:sz w:val="27"/>
-          <w:szCs w:val="27"/>
-          <w:lang w:eastAsia="en-GB"/>
-        </w:rPr>
-        <w:t xml:space="preserve"> Cancelar"**</w:t>
-      </w:r>
-    </w:p>
-    <w:p>
-      <w:pPr>
-        <w:spacing w:before="100" w:beforeAutospacing="1" w:after="100" w:afterAutospacing="1"/>
-        <w:outlineLvl w:val="2"/>
-        <w:rPr>
-          <w:rFonts w:ascii="Times New Roman" w:eastAsia="Times New Roman" w:hAnsi="Times New Roman" w:cs="Times New Roman"/>
-          <w:b/>
-          <w:bCs/>
-          <w:sz w:val="27"/>
-          <w:szCs w:val="27"/>
-          <w:lang w:eastAsia="en-GB"/>
-        </w:rPr>
-      </w:pPr>
-      <w:r>
-        <w:rPr>
-          <w:rFonts w:ascii="Times New Roman" w:eastAsia="Times New Roman" w:hAnsi="Times New Roman" w:cs="Times New Roman"/>
-          <w:b/>
-          <w:bCs/>
-          <w:sz w:val="27"/>
-          <w:szCs w:val="27"/>
-          <w:lang w:eastAsia="en-GB"/>
-        </w:rPr>
-        <w:t xml:space="preserve">   - Restaura los valores originales sin enviar nada al servidor.</w:t>
-      </w:r>
-    </w:p>
-    <w:p>
-      <w:pPr>
-        <w:spacing w:before="100" w:beforeAutospacing="1" w:after="100" w:afterAutospacing="1"/>
-        <w:outlineLvl w:val="2"/>
-        <w:rPr>
-          <w:rFonts w:ascii="Times New Roman" w:eastAsia="Times New Roman" w:hAnsi="Times New Roman" w:cs="Times New Roman"/>
-          <w:b/>
-          <w:bCs/>
-          <w:sz w:val="27"/>
-          <w:szCs w:val="27"/>
-          <w:lang w:eastAsia="en-GB"/>
-        </w:rPr>
-      </w:pPr>
-      <w:r>
-        <w:rPr>
-          <w:rFonts w:ascii="Times New Roman" w:eastAsia="Times New Roman" w:hAnsi="Times New Roman" w:cs="Times New Roman"/>
-          <w:b/>
-          <w:bCs/>
-          <w:sz w:val="27"/>
-          <w:szCs w:val="27"/>
-          <w:lang w:eastAsia="en-GB"/>
-        </w:rPr>
-        <w:t xml:space="preserve">   - Revierte tanto el texto mostrado (`&lt;</w:t>
-      </w:r>
-      <w:proofErr w:type="spellStart"/>
-      <w:r>
-        <w:rPr>
-          <w:rFonts w:ascii="Times New Roman" w:eastAsia="Times New Roman" w:hAnsi="Times New Roman" w:cs="Times New Roman"/>
-          <w:b/>
-          <w:bCs/>
-          <w:sz w:val="27"/>
-          <w:szCs w:val="27"/>
-          <w:lang w:eastAsia="en-GB"/>
-        </w:rPr>
-        <w:t>span</w:t>
-      </w:r>
-      <w:proofErr w:type="spellEnd"/>
-      <w:r>
-        <w:rPr>
-          <w:rFonts w:ascii="Times New Roman" w:eastAsia="Times New Roman" w:hAnsi="Times New Roman" w:cs="Times New Roman"/>
-          <w:b/>
-          <w:bCs/>
-          <w:sz w:val="27"/>
-          <w:szCs w:val="27"/>
-          <w:lang w:eastAsia="en-GB"/>
-        </w:rPr>
-        <w:t>&gt;`) como el valor dentro del input (`&lt;input&gt;`), evitando que se mantenga un valor no guardado.</w:t>
-      </w:r>
-    </w:p>
-    <w:p>
-      <w:pPr>
-        <w:spacing w:before="100" w:beforeAutospacing="1" w:after="100" w:afterAutospacing="1"/>
-        <w:outlineLvl w:val="2"/>
-        <w:rPr>
-          <w:rFonts w:ascii="Times New Roman" w:eastAsia="Times New Roman" w:hAnsi="Times New Roman" w:cs="Times New Roman"/>
-          <w:b/>
-          <w:bCs/>
-          <w:sz w:val="27"/>
-          <w:szCs w:val="27"/>
-          <w:lang w:eastAsia="en-GB"/>
-        </w:rPr>
-      </w:pPr>
-    </w:p>
-    <w:p>
-      <w:pPr>
-        <w:spacing w:before="100" w:beforeAutospacing="1" w:after="100" w:afterAutospacing="1"/>
-        <w:outlineLvl w:val="2"/>
-        <w:rPr>
-          <w:rFonts w:ascii="Times New Roman" w:eastAsia="Times New Roman" w:hAnsi="Times New Roman" w:cs="Times New Roman"/>
-          <w:b/>
-          <w:bCs/>
-          <w:sz w:val="27"/>
-          <w:szCs w:val="27"/>
-          <w:lang w:eastAsia="en-GB"/>
-        </w:rPr>
-      </w:pPr>
-      <w:r>
-        <w:rPr>
-          <w:rFonts w:ascii="Times New Roman" w:eastAsia="Times New Roman" w:hAnsi="Times New Roman" w:cs="Times New Roman"/>
-          <w:b/>
-          <w:bCs/>
-          <w:sz w:val="27"/>
-          <w:szCs w:val="27"/>
-          <w:lang w:eastAsia="en-GB"/>
-        </w:rPr>
-        <w:t>Ventajas:</w:t>
-      </w:r>
-    </w:p>
-    <w:p>
-      <w:pPr>
-        <w:spacing w:before="100" w:beforeAutospacing="1" w:after="100" w:afterAutospacing="1"/>
-        <w:outlineLvl w:val="2"/>
-        <w:rPr>
-          <w:rFonts w:ascii="Times New Roman" w:eastAsia="Times New Roman" w:hAnsi="Times New Roman" w:cs="Times New Roman"/>
-          <w:b/>
-          <w:bCs/>
-          <w:sz w:val="27"/>
-          <w:szCs w:val="27"/>
-          <w:lang w:eastAsia="en-GB"/>
-        </w:rPr>
-      </w:pPr>
-      <w:r>
-        <w:rPr>
-          <w:rFonts w:ascii="Times New Roman" w:eastAsia="Times New Roman" w:hAnsi="Times New Roman" w:cs="Times New Roman"/>
-          <w:b/>
-          <w:bCs/>
-          <w:sz w:val="27"/>
-          <w:szCs w:val="27"/>
-          <w:lang w:eastAsia="en-GB"/>
-        </w:rPr>
-        <w:t>---------</w:t>
-      </w:r>
-    </w:p>
-    <w:p>
-      <w:pPr>
-        <w:spacing w:before="100" w:beforeAutospacing="1" w:after="100" w:afterAutospacing="1"/>
-        <w:outlineLvl w:val="2"/>
-        <w:rPr>
-          <w:rFonts w:ascii="Times New Roman" w:eastAsia="Times New Roman" w:hAnsi="Times New Roman" w:cs="Times New Roman"/>
-          <w:b/>
-          <w:bCs/>
-          <w:sz w:val="27"/>
-          <w:szCs w:val="27"/>
-          <w:lang w:eastAsia="en-GB"/>
-        </w:rPr>
-      </w:pPr>
-      <w:r>
-        <w:rPr>
-          <w:rFonts w:ascii="Times New Roman" w:eastAsia="Times New Roman" w:hAnsi="Times New Roman" w:cs="Times New Roman"/>
-          <w:b/>
-          <w:bCs/>
-          <w:sz w:val="27"/>
-          <w:szCs w:val="27"/>
-          <w:lang w:eastAsia="en-GB"/>
-        </w:rPr>
-        <w:t>- Edición rápida sin abandonar el contexto visual.</w:t>
-      </w:r>
-    </w:p>
-    <w:p>
-      <w:pPr>
-        <w:spacing w:before="100" w:beforeAutospacing="1" w:after="100" w:afterAutospacing="1"/>
-        <w:outlineLvl w:val="2"/>
-        <w:rPr>
-          <w:rFonts w:ascii="Times New Roman" w:eastAsia="Times New Roman" w:hAnsi="Times New Roman" w:cs="Times New Roman"/>
-          <w:b/>
-          <w:bCs/>
-          <w:sz w:val="27"/>
-          <w:szCs w:val="27"/>
-          <w:lang w:eastAsia="en-GB"/>
-        </w:rPr>
-      </w:pPr>
-      <w:r>
-        <w:rPr>
-          <w:rFonts w:ascii="Times New Roman" w:eastAsia="Times New Roman" w:hAnsi="Times New Roman" w:cs="Times New Roman"/>
-          <w:b/>
-          <w:bCs/>
-          <w:sz w:val="27"/>
-          <w:szCs w:val="27"/>
-          <w:lang w:eastAsia="en-GB"/>
-        </w:rPr>
-        <w:t>- Evita redirecciones y formularios innecesarios.</w:t>
-      </w:r>
-    </w:p>
-    <w:p>
-      <w:pPr>
-        <w:spacing w:before="100" w:beforeAutospacing="1" w:after="100" w:afterAutospacing="1"/>
-        <w:outlineLvl w:val="2"/>
-        <w:rPr>
-          <w:rFonts w:ascii="Times New Roman" w:eastAsia="Times New Roman" w:hAnsi="Times New Roman" w:cs="Times New Roman"/>
-          <w:b/>
-          <w:bCs/>
-          <w:sz w:val="27"/>
-          <w:szCs w:val="27"/>
-          <w:lang w:eastAsia="en-GB"/>
-        </w:rPr>
-      </w:pPr>
-      <w:r>
-        <w:rPr>
-          <w:rFonts w:ascii="Times New Roman" w:eastAsia="Times New Roman" w:hAnsi="Times New Roman" w:cs="Times New Roman"/>
-          <w:b/>
-          <w:bCs/>
-          <w:sz w:val="27"/>
-          <w:szCs w:val="27"/>
-          <w:lang w:eastAsia="en-GB"/>
-        </w:rPr>
-        <w:t>- Experiencia de usuario mejorada.</w:t>
-      </w:r>
-    </w:p>
-    <w:p>
-      <w:pPr>
-        <w:spacing w:before="100" w:beforeAutospacing="1" w:after="100" w:afterAutospacing="1"/>
-        <w:outlineLvl w:val="2"/>
-        <w:rPr>
-          <w:rFonts w:ascii="Times New Roman" w:eastAsia="Times New Roman" w:hAnsi="Times New Roman" w:cs="Times New Roman"/>
-          <w:b/>
-          <w:bCs/>
-          <w:sz w:val="27"/>
-          <w:szCs w:val="27"/>
-          <w:lang w:eastAsia="en-GB"/>
-        </w:rPr>
-      </w:pPr>
-      <w:r>
-        <w:rPr>
-          <w:rFonts w:ascii="Times New Roman" w:eastAsia="Times New Roman" w:hAnsi="Times New Roman" w:cs="Times New Roman"/>
-          <w:b/>
-          <w:bCs/>
-          <w:sz w:val="27"/>
-          <w:szCs w:val="27"/>
-          <w:lang w:eastAsia="en-GB"/>
-        </w:rPr>
-        <w:t>- Todo el sistema es modular, dinámico y reutilizable.</w:t>
-      </w:r>
-    </w:p>
-    <w:p>
-      <w:pPr>
-        <w:spacing w:before="100" w:beforeAutospacing="1" w:after="100" w:afterAutospacing="1"/>
-        <w:outlineLvl w:val="2"/>
-        <w:rPr>
-          <w:rFonts w:ascii="Times New Roman" w:eastAsia="Times New Roman" w:hAnsi="Times New Roman" w:cs="Times New Roman"/>
-          <w:b/>
-          <w:bCs/>
-          <w:sz w:val="27"/>
-          <w:szCs w:val="27"/>
-          <w:lang w:eastAsia="en-GB"/>
-        </w:rPr>
-      </w:pPr>
-    </w:p>
-    <w:p>
-      <w:pPr>
-        <w:spacing w:before="100" w:beforeAutospacing="1" w:after="100" w:afterAutospacing="1"/>
-        <w:outlineLvl w:val="2"/>
-        <w:rPr>
-          <w:rFonts w:ascii="Times New Roman" w:eastAsia="Times New Roman" w:hAnsi="Times New Roman" w:cs="Times New Roman"/>
-          <w:b/>
-          <w:bCs/>
-          <w:sz w:val="27"/>
-          <w:szCs w:val="27"/>
-          <w:lang w:eastAsia="en-GB"/>
-        </w:rPr>
-      </w:pPr>
-      <w:r>
-        <w:rPr>
-          <w:rFonts w:ascii="Times New Roman" w:eastAsia="Times New Roman" w:hAnsi="Times New Roman" w:cs="Times New Roman"/>
-          <w:b/>
-          <w:bCs/>
-          <w:sz w:val="27"/>
-          <w:szCs w:val="27"/>
-          <w:lang w:eastAsia="en-GB"/>
-        </w:rPr>
-        <w:t>Resultado:</w:t>
-      </w:r>
-    </w:p>
-    <w:p>
-      <w:pPr>
-        <w:spacing w:before="100" w:beforeAutospacing="1" w:after="100" w:afterAutospacing="1"/>
-        <w:outlineLvl w:val="2"/>
-        <w:rPr>
-          <w:rFonts w:ascii="Times New Roman" w:eastAsia="Times New Roman" w:hAnsi="Times New Roman" w:cs="Times New Roman"/>
-          <w:b/>
-          <w:bCs/>
-          <w:sz w:val="27"/>
-          <w:szCs w:val="27"/>
-          <w:lang w:eastAsia="en-GB"/>
-        </w:rPr>
-      </w:pPr>
-      <w:r>
-        <w:rPr>
-          <w:rFonts w:ascii="Times New Roman" w:eastAsia="Times New Roman" w:hAnsi="Times New Roman" w:cs="Times New Roman"/>
-          <w:b/>
-          <w:bCs/>
-          <w:sz w:val="27"/>
-          <w:szCs w:val="27"/>
-          <w:lang w:eastAsia="en-GB"/>
-        </w:rPr>
-        <w:t>----------</w:t>
-      </w:r>
-    </w:p>
-    <w:p>
-      <w:pPr>
-        <w:spacing w:before="100" w:beforeAutospacing="1" w:after="100" w:afterAutospacing="1"/>
-        <w:outlineLvl w:val="2"/>
-        <w:rPr>
-          <w:rFonts w:ascii="Times New Roman" w:eastAsia="Times New Roman" w:hAnsi="Times New Roman" w:cs="Times New Roman"/>
-          <w:b/>
-          <w:bCs/>
-          <w:sz w:val="27"/>
-          <w:szCs w:val="27"/>
-          <w:lang w:eastAsia="en-GB"/>
-        </w:rPr>
-      </w:pPr>
-      <w:r>
-        <w:rPr>
-          <w:rFonts w:ascii="Apple Color Emoji" w:eastAsia="Times New Roman" w:hAnsi="Apple Color Emoji" w:cs="Apple Color Emoji"/>
-          <w:b/>
-          <w:bCs/>
-          <w:sz w:val="27"/>
-          <w:szCs w:val="27"/>
-          <w:lang w:eastAsia="en-GB"/>
-        </w:rPr>
-        <w:t>✅</w:t>
-      </w:r>
-      <w:r>
-        <w:rPr>
-          <w:rFonts w:ascii="Times New Roman" w:eastAsia="Times New Roman" w:hAnsi="Times New Roman" w:cs="Times New Roman"/>
-          <w:b/>
-          <w:bCs/>
-          <w:sz w:val="27"/>
-          <w:szCs w:val="27"/>
-          <w:lang w:eastAsia="en-GB"/>
-        </w:rPr>
-        <w:t xml:space="preserve"> El módulo de edición </w:t>
-      </w:r>
-      <w:proofErr w:type="spellStart"/>
-      <w:r>
-        <w:rPr>
-          <w:rFonts w:ascii="Times New Roman" w:eastAsia="Times New Roman" w:hAnsi="Times New Roman" w:cs="Times New Roman"/>
-          <w:b/>
-          <w:bCs/>
-          <w:sz w:val="27"/>
-          <w:szCs w:val="27"/>
-          <w:lang w:eastAsia="en-GB"/>
-        </w:rPr>
-        <w:t>inline</w:t>
-      </w:r>
-      <w:proofErr w:type="spellEnd"/>
-      <w:r>
-        <w:rPr>
-          <w:rFonts w:ascii="Times New Roman" w:eastAsia="Times New Roman" w:hAnsi="Times New Roman" w:cs="Times New Roman"/>
-          <w:b/>
-          <w:bCs/>
-          <w:sz w:val="27"/>
-          <w:szCs w:val="27"/>
-          <w:lang w:eastAsia="en-GB"/>
-        </w:rPr>
-        <w:t xml:space="preserve"> para empresas está completamente operativo, sin errores visibles, con una UX fluida, y siguiendo los estándares del ERP profesional.</w:t>
-      </w:r>
-    </w:p>
-    <w:p>
-      <w:pPr>
-        <w:spacing w:before="100" w:beforeAutospacing="1" w:after="100" w:afterAutospacing="1"/>
-        <w:outlineLvl w:val="2"/>
-        <w:rPr>
-          <w:rFonts w:ascii="Times New Roman" w:eastAsia="Times New Roman" w:hAnsi="Times New Roman" w:cs="Times New Roman"/>
-          <w:b/>
-          <w:bCs/>
-          <w:sz w:val="27"/>
-          <w:szCs w:val="27"/>
-          <w:lang w:eastAsia="en-GB"/>
-        </w:rPr>
-      </w:pPr>
-    </w:p>
-    <w:p>
-      <w:pPr>
-        <w:spacing w:before="100" w:beforeAutospacing="1" w:after="100" w:afterAutospacing="1"/>
-        <w:outlineLvl w:val="2"/>
-        <w:rPr>
-          <w:rFonts w:ascii="Times New Roman" w:eastAsia="Times New Roman" w:hAnsi="Times New Roman" w:cs="Times New Roman"/>
-          <w:b/>
-          <w:bCs/>
-          <w:sz w:val="27"/>
-          <w:szCs w:val="27"/>
-          <w:lang w:eastAsia="en-GB"/>
-        </w:rPr>
-      </w:pPr>
-      <w:r>
-        <w:rPr>
-          <w:rFonts w:ascii="Times New Roman" w:eastAsia="Times New Roman" w:hAnsi="Times New Roman" w:cs="Times New Roman"/>
-          <w:b/>
-          <w:bCs/>
-          <w:sz w:val="27"/>
-          <w:szCs w:val="27"/>
-          <w:lang w:eastAsia="en-GB"/>
-        </w:rPr>
-        <w:t xml:space="preserve">Validación de campos en edición </w:t>
-      </w:r>
-      <w:proofErr w:type="spellStart"/>
-      <w:r>
-        <w:rPr>
-          <w:rFonts w:ascii="Times New Roman" w:eastAsia="Times New Roman" w:hAnsi="Times New Roman" w:cs="Times New Roman"/>
-          <w:b/>
-          <w:bCs/>
-          <w:sz w:val="27"/>
-          <w:szCs w:val="27"/>
-          <w:lang w:eastAsia="en-GB"/>
-        </w:rPr>
-        <w:t>inline</w:t>
-      </w:r>
-      <w:proofErr w:type="spellEnd"/>
+        <w:t>Validación de campos en edición inline</w:t>
+      </w:r>
     </w:p>
     <w:p>
       <w:pPr>
@@ -7603,7 +7228,7 @@
         </w:rPr>
       </w:r>
       <w:r>
-        <w:pict w14:anchorId="172155BE">
+        <w:pict w14:anchorId="1B7DF91B">
           <v:rect id="Horizontal Line 12" o:spid="_x0000_s1046" style="width:451.3pt;height:.05pt;visibility:visible;mso-wrap-style:square;mso-left-percent:-10001;mso-top-percent:-10001;mso-position-horizontal:absolute;mso-position-horizontal-relative:char;mso-position-vertical:absolute;mso-position-vertical-relative:line;mso-left-percent:-10001;mso-top-percent:-10001;v-text-anchor:top" o:gfxdata="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" filled="f">
             <o:lock v:ext="edit" rotation="t" aspectratio="t" verticies="t" text="t" shapetype="t"/>
             <w10:anchorlock/>
@@ -8099,7 +7724,7 @@
         </w:rPr>
       </w:r>
       <w:r>
-        <w:pict w14:anchorId="5C43F588">
+        <w:pict w14:anchorId="40A14ECF">
           <v:rect id="Horizontal Line 13" o:spid="_x0000_s1045" style="width:451.3pt;height:.05pt;visibility:visible;mso-wrap-style:square;mso-left-percent:-10001;mso-top-percent:-10001;mso-position-horizontal:absolute;mso-position-horizontal-relative:char;mso-position-vertical:absolute;mso-position-vertical-relative:line;mso-left-percent:-10001;mso-top-percent:-10001;v-text-anchor:top" o:gfxdata="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" filled="f">
             <o:lock v:ext="edit" rotation="t" aspectratio="t" verticies="t" text="t" shapetype="t"/>
             <w10:anchorlock/>
@@ -8549,7 +8174,7 @@
         </w:rPr>
       </w:r>
       <w:r>
-        <w:pict w14:anchorId="6D2999E7">
+        <w:pict w14:anchorId="7C968349">
           <v:rect id="Horizontal Line 14" o:spid="_x0000_s1044" style="width:451.3pt;height:.05pt;visibility:visible;mso-wrap-style:square;mso-left-percent:-10001;mso-top-percent:-10001;mso-position-horizontal:absolute;mso-position-horizontal-relative:char;mso-position-vertical:absolute;mso-position-vertical-relative:line;mso-left-percent:-10001;mso-top-percent:-10001;v-text-anchor:top" o:gfxdata="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" filled="f">
             <o:lock v:ext="edit" rotation="t" aspectratio="t" verticies="t" text="t" shapetype="t"/>
             <w10:anchorlock/>
@@ -10063,7 +9688,7 @@
         </w:rPr>
       </w:r>
       <w:r>
-        <w:pict w14:anchorId="773D6C15">
+        <w:pict w14:anchorId="5F393E28">
           <v:rect id="Horizontal Line 15" o:spid="_x0000_s1043" style="width:451.3pt;height:.05pt;visibility:visible;mso-wrap-style:square;mso-left-percent:-10001;mso-top-percent:-10001;mso-position-horizontal:absolute;mso-position-horizontal-relative:char;mso-position-vertical:absolute;mso-position-vertical-relative:line;mso-left-percent:-10001;mso-top-percent:-10001;v-text-anchor:top" o:gfxdata="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" filled="f">
             <o:lock v:ext="edit" rotation="t" aspectratio="t" verticies="t" text="t" shapetype="t"/>
             <w10:anchorlock/>
@@ -10320,7 +9945,7 @@
         </w:rPr>
       </w:r>
       <w:r>
-        <w:pict w14:anchorId="1DF335FA">
+        <w:pict w14:anchorId="0F2B2CEA">
           <v:rect id="Horizontal Line 16" o:spid="_x0000_s1042" style="width:451.3pt;height:.05pt;visibility:visible;mso-wrap-style:square;mso-left-percent:-10001;mso-top-percent:-10001;mso-position-horizontal:absolute;mso-position-horizontal-relative:char;mso-position-vertical:absolute;mso-position-vertical-relative:line;mso-left-percent:-10001;mso-top-percent:-10001;v-text-anchor:top" o:gfxdata="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" filled="f">
             <o:lock v:ext="edit" rotation="t" aspectratio="t" verticies="t" text="t" shapetype="t"/>
             <w10:anchorlock/>
@@ -10449,7 +10074,7 @@
         </w:rPr>
       </w:r>
       <w:r>
-        <w:pict w14:anchorId="20E9E32E">
+        <w:pict w14:anchorId="2DA86B73">
           <v:rect id="Horizontal Line 17" o:spid="_x0000_s1041" style="width:451.3pt;height:.05pt;visibility:visible;mso-wrap-style:square;mso-left-percent:-10001;mso-top-percent:-10001;mso-position-horizontal:absolute;mso-position-horizontal-relative:char;mso-position-vertical:absolute;mso-position-vertical-relative:line;mso-left-percent:-10001;mso-top-percent:-10001;v-text-anchor:top" o:gfxdata="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" filled="f">
             <o:lock v:ext="edit" rotation="t" aspectratio="t" verticies="t" text="t" shapetype="t"/>
             <w10:anchorlock/>
@@ -10505,23 +10130,7 @@
         <w:t>✅</w:t>
       </w:r>
       <w:r>
-        <w:t xml:space="preserve"> Funcionalidad añadida: Eliminación lógica (</w:t>
-      </w:r>
-      <w:proofErr w:type="spellStart"/>
-      <w:r>
-        <w:t>Soft</w:t>
-      </w:r>
-      <w:proofErr w:type="spellEnd"/>
-      <w:r>
-        <w:t xml:space="preserve"> </w:t>
-      </w:r>
-      <w:proofErr w:type="spellStart"/>
-      <w:r>
-        <w:t>Delete</w:t>
-      </w:r>
-      <w:proofErr w:type="spellEnd"/>
-      <w:r>
-        <w:t>)</w:t>
+        <w:t xml:space="preserve"> Funcionalidad añadida: Eliminación lógica (Soft Delete)</w:t>
       </w:r>
     </w:p>
     <w:p>
@@ -10829,7 +10438,7 @@
         </w:rPr>
       </w:r>
       <w:r>
-        <w:pict w14:anchorId="3BB1DC04">
+        <w:pict w14:anchorId="6B5AE111">
           <v:rect id="Horizontal Line 18" o:spid="_x0000_s1040" style="width:451.3pt;height:.05pt;visibility:visible;mso-wrap-style:square;mso-left-percent:-10001;mso-top-percent:-10001;mso-position-horizontal:absolute;mso-position-horizontal-relative:char;mso-position-vertical:absolute;mso-position-vertical-relative:line;mso-left-percent:-10001;mso-top-percent:-10001;v-text-anchor:top" o:gfxdata="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" filled="f">
             <o:lock v:ext="edit" rotation="t" aspectratio="t" verticies="t" text="t" shapetype="t"/>
             <w10:anchorlock/>
@@ -11144,7 +10753,7 @@
         </w:rPr>
       </w:r>
       <w:r>
-        <w:pict w14:anchorId="5144F000">
+        <w:pict w14:anchorId="66994A3D">
           <v:rect id="Horizontal Line 19" o:spid="_x0000_s1039" style="width:451.3pt;height:.05pt;visibility:visible;mso-wrap-style:square;mso-left-percent:-10001;mso-top-percent:-10001;mso-position-horizontal:absolute;mso-position-horizontal-relative:char;mso-position-vertical:absolute;mso-position-vertical-relative:line;mso-left-percent:-10001;mso-top-percent:-10001;v-text-anchor:top" o:gfxdata="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" filled="f">
             <o:lock v:ext="edit" rotation="t" aspectratio="t" verticies="t" text="t" shapetype="t"/>
             <w10:anchorlock/>
@@ -11395,7 +11004,7 @@
         </w:rPr>
       </w:r>
       <w:r>
-        <w:pict w14:anchorId="5F9F7236">
+        <w:pict w14:anchorId="3DB066D2">
           <v:rect id="Horizontal Line 20" o:spid="_x0000_s1038" style="width:451.3pt;height:.1pt;visibility:visible;mso-wrap-style:square;mso-left-percent:-10001;mso-top-percent:-10001;mso-position-horizontal:absolute;mso-position-horizontal-relative:char;mso-position-vertical:absolute;mso-position-vertical-relative:line;mso-left-percent:-10001;mso-top-percent:-10001;v-text-anchor:top" o:gfxdata="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" filled="f">
             <o:lock v:ext="edit" rotation="t" aspectratio="t" verticies="t" text="t" shapetype="t"/>
             <w10:anchorlock/>
@@ -11523,7 +11132,7 @@
         </w:rPr>
       </w:r>
       <w:r>
-        <w:pict w14:anchorId="672D043A">
+        <w:pict w14:anchorId="2FD4C392">
           <v:rect id="Horizontal Line 21" o:spid="_x0000_s1037" style="width:451.3pt;height:.1pt;visibility:visible;mso-wrap-style:square;mso-left-percent:-10001;mso-top-percent:-10001;mso-position-horizontal:absolute;mso-position-horizontal-relative:char;mso-position-vertical:absolute;mso-position-vertical-relative:line;mso-left-percent:-10001;mso-top-percent:-10001;v-text-anchor:top" o:gfxdata="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" filled="f">
             <o:lock v:ext="edit" rotation="t" aspectratio="t" verticies="t" text="t" shapetype="t"/>
             <w10:anchorlock/>
@@ -11914,7 +11523,7 @@
         </w:rPr>
       </w:r>
       <w:r>
-        <w:pict w14:anchorId="05EAF2D2">
+        <w:pict w14:anchorId="12A1A42F">
           <v:rect id="Horizontal Line 22" o:spid="_x0000_s1036" style="width:451.3pt;height:.1pt;visibility:visible;mso-wrap-style:square;mso-left-percent:-10001;mso-top-percent:-10001;mso-position-horizontal:absolute;mso-position-horizontal-relative:char;mso-position-vertical:absolute;mso-position-vertical-relative:line;mso-left-percent:-10001;mso-top-percent:-10001;v-text-anchor:top" o:gfxdata="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" filled="f">
             <o:lock v:ext="edit" rotation="t" aspectratio="t" verticies="t" text="t" shapetype="t"/>
             <w10:anchorlock/>
@@ -12163,7 +11772,7 @@
         </w:rPr>
       </w:r>
       <w:r>
-        <w:pict w14:anchorId="4BB8E4DF">
+        <w:pict w14:anchorId="4D66190F">
           <v:rect id="Horizontal Line 23" o:spid="_x0000_s1035" style="width:451.3pt;height:.1pt;visibility:visible;mso-wrap-style:square;mso-left-percent:-10001;mso-top-percent:-10001;mso-position-horizontal:absolute;mso-position-horizontal-relative:char;mso-position-vertical:absolute;mso-position-vertical-relative:line;mso-left-percent:-10001;mso-top-percent:-10001;v-text-anchor:top" o:gfxdata="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" filled="f">
             <o:lock v:ext="edit" rotation="t" aspectratio="t" verticies="t" text="t" shapetype="t"/>
             <w10:anchorlock/>
@@ -12443,7 +12052,7 @@
         </w:rPr>
       </w:r>
       <w:r>
-        <w:pict w14:anchorId="1BDFBBA2">
+        <w:pict w14:anchorId="541E0FB3">
           <v:rect id="Horizontal Line 28" o:spid="_x0000_s1034" style="width:451.3pt;height:.1pt;visibility:visible;mso-wrap-style:square;mso-left-percent:-10001;mso-top-percent:-10001;mso-position-horizontal:absolute;mso-position-horizontal-relative:char;mso-position-vertical:absolute;mso-position-vertical-relative:line;mso-left-percent:-10001;mso-top-percent:-10001;v-text-anchor:top" o:gfxdata="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" filled="f">
             <o:lock v:ext="edit" rotation="t" aspectratio="t" verticies="t" text="t" shapetype="t"/>
             <w10:anchorlock/>
@@ -12900,7 +12509,7 @@
         </w:rPr>
       </w:r>
       <w:r>
-        <w:pict w14:anchorId="2049EC87">
+        <w:pict w14:anchorId="28576CF0">
           <v:rect id="Horizontal Line 29" o:spid="_x0000_s1033" style="width:451.3pt;height:.1pt;visibility:visible;mso-wrap-style:square;mso-left-percent:-10001;mso-top-percent:-10001;mso-position-horizontal:absolute;mso-position-horizontal-relative:char;mso-position-vertical:absolute;mso-position-vertical-relative:line;mso-left-percent:-10001;mso-top-percent:-10001;v-text-anchor:top" o:gfxdata="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" filled="f">
             <o:lock v:ext="edit" rotation="t" aspectratio="t" verticies="t" text="t" shapetype="t"/>
             <w10:anchorlock/>
@@ -13218,7 +12827,7 @@
         </w:rPr>
       </w:r>
       <w:r>
-        <w:pict w14:anchorId="66F1D58C">
+        <w:pict w14:anchorId="57B5FC6C">
           <v:rect id="Horizontal Line 30" o:spid="_x0000_s1032" style="width:451.3pt;height:.1pt;visibility:visible;mso-wrap-style:square;mso-left-percent:-10001;mso-top-percent:-10001;mso-position-horizontal:absolute;mso-position-horizontal-relative:char;mso-position-vertical:absolute;mso-position-vertical-relative:line;mso-left-percent:-10001;mso-top-percent:-10001;v-text-anchor:top" o:gfxdata="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" filled="f">
             <o:lock v:ext="edit" rotation="t" aspectratio="t" verticies="t" text="t" shapetype="t"/>
             <w10:anchorlock/>
@@ -13529,7 +13138,7 @@
         </w:rPr>
       </w:r>
       <w:r>
-        <w:pict w14:anchorId="7A939569">
+        <w:pict w14:anchorId="0FE68CC1">
           <v:rect id="Horizontal Line 31" o:spid="_x0000_s1031" style="width:451.3pt;height:.1pt;visibility:visible;mso-wrap-style:square;mso-left-percent:-10001;mso-top-percent:-10001;mso-position-horizontal:absolute;mso-position-horizontal-relative:char;mso-position-vertical:absolute;mso-position-vertical-relative:line;mso-left-percent:-10001;mso-top-percent:-10001;v-text-anchor:top" o:gfxdata="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" filled="f">
             <o:lock v:ext="edit" rotation="t" aspectratio="t" verticies="t" text="t" shapetype="t"/>
             <w10:anchorlock/>
@@ -13817,7 +13426,7 @@
         </w:rPr>
       </w:r>
       <w:r>
-        <w:pict w14:anchorId="1DA032D0">
+        <w:pict w14:anchorId="3014F90C">
           <v:rect id="Horizontal Line 32" o:spid="_x0000_s1030" style="width:451.3pt;height:.1pt;visibility:visible;mso-wrap-style:square;mso-left-percent:-10001;mso-top-percent:-10001;mso-position-horizontal:absolute;mso-position-horizontal-relative:char;mso-position-vertical:absolute;mso-position-vertical-relative:line;mso-left-percent:-10001;mso-top-percent:-10001;v-text-anchor:top" o:gfxdata="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" filled="f">
             <o:lock v:ext="edit" rotation="t" aspectratio="t" verticies="t" text="t" shapetype="t"/>
             <w10:anchorlock/>
@@ -14098,7 +13707,7 @@
         </w:rPr>
       </w:r>
       <w:r>
-        <w:pict w14:anchorId="194C7B03">
+        <w:pict w14:anchorId="1A2155B7">
           <v:rect id="Horizontal Line 33" o:spid="_x0000_s1029" style="width:451.3pt;height:.1pt;visibility:visible;mso-wrap-style:square;mso-left-percent:-10001;mso-top-percent:-10001;mso-position-horizontal:absolute;mso-position-horizontal-relative:char;mso-position-vertical:absolute;mso-position-vertical-relative:line;mso-left-percent:-10001;mso-top-percent:-10001;v-text-anchor:top" o:gfxdata="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" filled="f">
             <o:lock v:ext="edit" rotation="t" aspectratio="t" verticies="t" text="t" shapetype="t"/>
             <w10:anchorlock/>
@@ -14217,7 +13826,7 @@
         </w:rPr>
       </w:r>
       <w:r>
-        <w:pict w14:anchorId="72B7210E">
+        <w:pict w14:anchorId="491D1A02">
           <v:rect id="Horizontal Line 40" o:spid="_x0000_s1028" style="width:451.3pt;height:.1pt;visibility:visible;mso-wrap-style:square;mso-left-percent:-10001;mso-top-percent:-10001;mso-position-horizontal:absolute;mso-position-horizontal-relative:char;mso-position-vertical:absolute;mso-position-vertical-relative:line;mso-left-percent:-10001;mso-top-percent:-10001;v-text-anchor:top" o:gfxdata="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" filled="f">
             <o:lock v:ext="edit" rotation="t" aspectratio="t" verticies="t" text="t" shapetype="t"/>
             <w10:anchorlock/>
@@ -14547,7 +14156,7 @@
           <w:noProof/>
         </w:rPr>
         <w:pict w14:anchorId="371BA85D">
-          <v:rect id="_x0000_i1027" alt="" style="width:451.3pt;height:.05pt;mso-width-percent:0;mso-height-percent:0;mso-width-percent:0;mso-height-percent:0" o:hralign="center" o:hrstd="t" o:hr="t" fillcolor="#a0a0a0" stroked="f"/>
+          <v:rect id="_x0000_i1083" alt="" style="width:451.3pt;height:.05pt;mso-width-percent:0;mso-height-percent:0;mso-width-percent:0;mso-height-percent:0" o:hralign="center" o:hrstd="t" o:hr="t" fillcolor="#a0a0a0" stroked="f"/>
         </w:pict>
       </w:r>
     </w:p>
@@ -14971,7 +14580,7 @@
         </w:rPr>
       </w:r>
       <w:r>
-        <w:pict w14:anchorId="6EA77A30">
+        <w:pict w14:anchorId="1F04FD89">
           <v:rect id="Horizontal Line 42" o:spid="_x0000_s1027" style="width:451.3pt;height:.1pt;visibility:visible;mso-wrap-style:square;mso-left-percent:-10001;mso-top-percent:-10001;mso-position-horizontal:absolute;mso-position-horizontal-relative:char;mso-position-vertical:absolute;mso-position-vertical-relative:line;mso-left-percent:-10001;mso-top-percent:-10001;v-text-anchor:top" o:gfxdata="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" filled="f">
             <o:lock v:ext="edit" rotation="t" aspectratio="t" verticies="t" text="t" shapetype="t"/>
             <w10:anchorlock/>
@@ -15075,7 +14684,6 @@
             <w:r>
               <w:t xml:space="preserve">Textos </w:t>
             </w:r>
-            <w:proofErr w:type="spellStart"/>
             <w:r>
               <w:rPr>
                 <w:rStyle w:val="HTMLCode"/>
@@ -15083,7 +14691,6 @@
               </w:rPr>
               <w:t>text-muted</w:t>
             </w:r>
-            <w:proofErr w:type="spellEnd"/>
             <w:r>
               <w:t xml:space="preserve"> no se veían en modo oscuro</w:t>
             </w:r>
@@ -15104,17 +14711,8 @@
                 <w:rStyle w:val="HTMLCode"/>
                 <w:rFonts w:eastAsiaTheme="minorHAnsi"/>
               </w:rPr>
-              <w:t>.</w:t>
+              <w:t>.text-muted</w:t>
             </w:r>
-            <w:proofErr w:type="spellStart"/>
-            <w:r>
-              <w:rPr>
-                <w:rStyle w:val="HTMLCode"/>
-                <w:rFonts w:eastAsiaTheme="minorHAnsi"/>
-              </w:rPr>
-              <w:t>text-muted</w:t>
-            </w:r>
-            <w:proofErr w:type="spellEnd"/>
             <w:r>
               <w:t xml:space="preserve"> con </w:t>
             </w:r>
@@ -15128,7 +14726,6 @@
             <w:r>
               <w:t xml:space="preserve"> + </w:t>
             </w:r>
-            <w:proofErr w:type="spellStart"/>
             <w:r>
               <w:rPr>
                 <w:rStyle w:val="HTMLCode"/>
@@ -15136,7 +14733,6 @@
               </w:rPr>
               <w:t>opacity</w:t>
             </w:r>
-            <w:proofErr w:type="spellEnd"/>
           </w:p>
         </w:tc>
       </w:tr>
@@ -15154,7 +14750,6 @@
             <w:r>
               <w:t xml:space="preserve">Botones </w:t>
             </w:r>
-            <w:proofErr w:type="spellStart"/>
             <w:r>
               <w:rPr>
                 <w:rStyle w:val="HTMLCode"/>
@@ -15162,7 +14757,6 @@
               </w:rPr>
               <w:t>btn-outline-dark</w:t>
             </w:r>
-            <w:proofErr w:type="spellEnd"/>
             <w:r>
               <w:t xml:space="preserve"> con texto negro</w:t>
             </w:r>
@@ -15217,46 +14811,12 @@
             <w:r>
               <w:t xml:space="preserve">Reemplazados por </w:t>
             </w:r>
-            <w:proofErr w:type="spellStart"/>
-            <w:proofErr w:type="gramStart"/>
             <w:r>
               <w:rPr>
                 <w:rStyle w:val="HTMLCode"/>
                 <w:rFonts w:eastAsiaTheme="minorHAnsi"/>
               </w:rPr>
-              <w:t>var</w:t>
-            </w:r>
-            <w:proofErr w:type="spellEnd"/>
-            <w:r>
-              <w:rPr>
-                <w:rStyle w:val="HTMLCode"/>
-                <w:rFonts w:eastAsiaTheme="minorHAnsi"/>
-              </w:rPr>
-              <w:t>(</w:t>
-            </w:r>
-            <w:proofErr w:type="gramEnd"/>
-            <w:r>
-              <w:rPr>
-                <w:rStyle w:val="HTMLCode"/>
-                <w:rFonts w:eastAsiaTheme="minorHAnsi"/>
-              </w:rPr>
-              <w:t>--color-</w:t>
-            </w:r>
-            <w:proofErr w:type="spellStart"/>
-            <w:r>
-              <w:rPr>
-                <w:rStyle w:val="HTMLCode"/>
-                <w:rFonts w:eastAsiaTheme="minorHAnsi"/>
-              </w:rPr>
-              <w:t>card</w:t>
-            </w:r>
-            <w:proofErr w:type="spellEnd"/>
-            <w:r>
-              <w:rPr>
-                <w:rStyle w:val="HTMLCode"/>
-                <w:rFonts w:eastAsiaTheme="minorHAnsi"/>
-              </w:rPr>
-              <w:t>)</w:t>
+              <w:t>var(--color-card)</w:t>
             </w:r>
           </w:p>
         </w:tc>
@@ -15273,13 +14833,8 @@
           </w:tcPr>
           <w:p>
             <w:r>
-              <w:t xml:space="preserve">Herencia incorrecta en texto de </w:t>
+              <w:t>Herencia incorrecta en texto de KPIs</w:t>
             </w:r>
-            <w:proofErr w:type="spellStart"/>
-            <w:r>
-              <w:t>KPIs</w:t>
-            </w:r>
-            <w:proofErr w:type="spellEnd"/>
           </w:p>
         </w:tc>
         <w:tc>
@@ -15297,32 +14852,7 @@
                 <w:rStyle w:val="HTMLCode"/>
                 <w:rFonts w:eastAsiaTheme="minorHAnsi"/>
               </w:rPr>
-              <w:t xml:space="preserve">color: </w:t>
-            </w:r>
-            <w:proofErr w:type="spellStart"/>
-            <w:proofErr w:type="gramStart"/>
-            <w:r>
-              <w:rPr>
-                <w:rStyle w:val="HTMLCode"/>
-                <w:rFonts w:eastAsiaTheme="minorHAnsi"/>
-              </w:rPr>
-              <w:t>var</w:t>
-            </w:r>
-            <w:proofErr w:type="spellEnd"/>
-            <w:r>
-              <w:rPr>
-                <w:rStyle w:val="HTMLCode"/>
-                <w:rFonts w:eastAsiaTheme="minorHAnsi"/>
-              </w:rPr>
-              <w:t>(</w:t>
-            </w:r>
-            <w:proofErr w:type="gramEnd"/>
-            <w:r>
-              <w:rPr>
-                <w:rStyle w:val="HTMLCode"/>
-                <w:rFonts w:eastAsiaTheme="minorHAnsi"/>
-              </w:rPr>
-              <w:t>--color-texto)</w:t>
+              <w:t>color: var(--color-texto)</w:t>
             </w:r>
             <w:r>
               <w:t xml:space="preserve"> globalmente</w:t>
@@ -15338,7 +14868,7 @@
         </w:rPr>
       </w:r>
       <w:r>
-        <w:pict w14:anchorId="00A72165">
+        <w:pict w14:anchorId="60AB48A1">
           <v:rect id="Horizontal Line 43" o:spid="_x0000_s1026" style="width:451.3pt;height:.1pt;visibility:visible;mso-wrap-style:square;mso-left-percent:-10001;mso-top-percent:-10001;mso-position-horizontal:absolute;mso-position-horizontal-relative:char;mso-position-vertical:absolute;mso-position-vertical-relative:line;mso-left-percent:-10001;mso-top-percent:-10001;v-text-anchor:top" o:gfxdata="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" filled="f">
             <o:lock v:ext="edit" rotation="t" aspectratio="t" verticies="t" text="t" shapetype="t"/>
             <w10:anchorlock/>
@@ -15512,6 +15042,1045 @@
       <w:pPr>
         <w:pStyle w:val="NormalWeb"/>
       </w:pPr>
+    </w:p>
+    <w:p>
+      <w:pPr>
+        <w:pStyle w:val="Heading2"/>
+      </w:pPr>
+      <w:r>
+        <w:rPr>
+          <w:rFonts w:ascii="Apple Color Emoji" w:hAnsi="Apple Color Emoji" w:cs="Apple Color Emoji"/>
+        </w:rPr>
+        <w:t>🧩</w:t>
+      </w:r>
+      <w:r>
+        <w:t xml:space="preserve"> Módulo de Pedidos</w:t>
+      </w:r>
+    </w:p>
+    <w:p>
+      <w:pPr>
+        <w:pStyle w:val="Heading3"/>
+      </w:pPr>
+      <w:r>
+        <w:rPr>
+          <w:rFonts w:ascii="Apple Color Emoji" w:hAnsi="Apple Color Emoji" w:cs="Apple Color Emoji"/>
+        </w:rPr>
+        <w:t>✅</w:t>
+      </w:r>
+      <w:r>
+        <w:t xml:space="preserve"> Funcionalidades implementadas</w:t>
+      </w:r>
+    </w:p>
+    <w:p>
+      <w:pPr>
+        <w:pStyle w:val="NormalWeb"/>
+        <w:numPr>
+          <w:ilvl w:val="0"/>
+          <w:numId w:val="49"/>
+        </w:numPr>
+      </w:pPr>
+      <w:r>
+        <w:t>Listado de pedidos con:</w:t>
+      </w:r>
+    </w:p>
+    <w:p>
+      <w:pPr>
+        <w:pStyle w:val="NormalWeb"/>
+        <w:numPr>
+          <w:ilvl w:val="1"/>
+          <w:numId w:val="49"/>
+        </w:numPr>
+      </w:pPr>
+      <w:r>
+        <w:t>Paginación AJAX</w:t>
+      </w:r>
+    </w:p>
+    <w:p>
+      <w:pPr>
+        <w:pStyle w:val="NormalWeb"/>
+        <w:numPr>
+          <w:ilvl w:val="1"/>
+          <w:numId w:val="49"/>
+        </w:numPr>
+      </w:pPr>
+      <w:r>
+        <w:t>Búsqueda en vivo (live search)</w:t>
+      </w:r>
+    </w:p>
+    <w:p>
+      <w:pPr>
+        <w:pStyle w:val="NormalWeb"/>
+        <w:numPr>
+          <w:ilvl w:val="1"/>
+          <w:numId w:val="49"/>
+        </w:numPr>
+      </w:pPr>
+      <w:r>
+        <w:t>Mostrar/ocultar eliminados</w:t>
+      </w:r>
+    </w:p>
+    <w:p>
+      <w:pPr>
+        <w:pStyle w:val="NormalWeb"/>
+        <w:numPr>
+          <w:ilvl w:val="0"/>
+          <w:numId w:val="49"/>
+        </w:numPr>
+      </w:pPr>
+      <w:r>
+        <w:t>Edición inline de pedidos</w:t>
+      </w:r>
+    </w:p>
+    <w:p>
+      <w:pPr>
+        <w:pStyle w:val="NormalWeb"/>
+        <w:numPr>
+          <w:ilvl w:val="0"/>
+          <w:numId w:val="49"/>
+        </w:numPr>
+      </w:pPr>
+      <w:r>
+        <w:t>Creación de nuevo pedido desde modal</w:t>
+      </w:r>
+    </w:p>
+    <w:p>
+      <w:pPr>
+        <w:pStyle w:val="NormalWeb"/>
+        <w:numPr>
+          <w:ilvl w:val="0"/>
+          <w:numId w:val="49"/>
+        </w:numPr>
+      </w:pPr>
+      <w:r>
+        <w:t>Botón para restaurar pedidos eliminados</w:t>
+      </w:r>
+    </w:p>
+    <w:p>
+      <w:pPr>
+        <w:pStyle w:val="NormalWeb"/>
+        <w:numPr>
+          <w:ilvl w:val="0"/>
+          <w:numId w:val="49"/>
+        </w:numPr>
+      </w:pPr>
+      <w:r>
+        <w:t>Filtros por columna con inputs dinámicos</w:t>
+      </w:r>
+    </w:p>
+    <w:p>
+      <w:pPr>
+        <w:pStyle w:val="NormalWeb"/>
+        <w:numPr>
+          <w:ilvl w:val="0"/>
+          <w:numId w:val="49"/>
+        </w:numPr>
+      </w:pPr>
+      <w:r>
+        <w:t>Validación de campos en cliente</w:t>
+      </w:r>
+    </w:p>
+    <w:p>
+      <w:pPr>
+        <w:pStyle w:val="NormalWeb"/>
+        <w:numPr>
+          <w:ilvl w:val="0"/>
+          <w:numId w:val="49"/>
+        </w:numPr>
+      </w:pPr>
+      <w:r>
+        <w:t xml:space="preserve">Integración con empresas (select dinámico para </w:t>
+      </w:r>
+      <w:r>
+        <w:rPr>
+          <w:rStyle w:val="HTMLCode"/>
+        </w:rPr>
+        <w:t>empresa_id</w:t>
+      </w:r>
+      <w:r>
+        <w:t>)</w:t>
+      </w:r>
+    </w:p>
+    <w:p>
+      <w:pPr>
+        <w:pStyle w:val="NormalWeb"/>
+        <w:numPr>
+          <w:ilvl w:val="0"/>
+          <w:numId w:val="49"/>
+        </w:numPr>
+      </w:pPr>
+      <w:r>
+        <w:t xml:space="preserve">Campos ocultos de </w:t>
+      </w:r>
+      <w:r>
+        <w:rPr>
+          <w:rStyle w:val="HTMLCode"/>
+        </w:rPr>
+        <w:t>fecha_creacion</w:t>
+      </w:r>
+      <w:r>
+        <w:t xml:space="preserve"> y </w:t>
+      </w:r>
+      <w:r>
+        <w:rPr>
+          <w:rStyle w:val="HTMLCode"/>
+        </w:rPr>
+        <w:t>fecha_actualizacion</w:t>
+      </w:r>
+      <w:r>
+        <w:t xml:space="preserve"> (no visibles ni editables)</w:t>
+      </w:r>
+    </w:p>
+    <w:p>
+      <w:pPr>
+        <w:pStyle w:val="Heading3"/>
+      </w:pPr>
+      <w:r>
+        <w:rPr>
+          <w:rFonts w:ascii="Apple Color Emoji" w:hAnsi="Apple Color Emoji" w:cs="Apple Color Emoji"/>
+        </w:rPr>
+        <w:t>🐛</w:t>
+      </w:r>
+      <w:r>
+        <w:t xml:space="preserve"> Problemas encontrados y soluciones</w:t>
+      </w:r>
+    </w:p>
+    <w:p>
+      <w:pPr>
+        <w:pStyle w:val="Heading4"/>
+      </w:pPr>
+      <w:r>
+        <w:rPr>
+          <w:rFonts w:ascii="Apple Color Emoji" w:hAnsi="Apple Color Emoji" w:cs="Apple Color Emoji"/>
+        </w:rPr>
+        <w:lastRenderedPageBreak/>
+        <w:t>🔸</w:t>
+      </w:r>
+      <w:r>
+        <w:t xml:space="preserve"> Problema: La tabla no se actualizaba tras cambiar de página</w:t>
+      </w:r>
+    </w:p>
+    <w:p>
+      <w:pPr>
+        <w:pStyle w:val="NormalWeb"/>
+      </w:pPr>
+      <w:r>
+        <w:rPr>
+          <w:rStyle w:val="Strong"/>
+        </w:rPr>
+        <w:t>Causa</w:t>
+      </w:r>
+      <w:r>
+        <w:t>: El evento de paginación estaba mal asignado o se eliminaba en cada recarga de tabla.</w:t>
+      </w:r>
+      <w:r>
+        <w:br/>
+      </w:r>
+      <w:r>
+        <w:rPr>
+          <w:rStyle w:val="Strong"/>
+        </w:rPr>
+        <w:t>Solución</w:t>
+      </w:r>
+      <w:r>
+        <w:t xml:space="preserve">: Se centralizó toda la lógica de generación de la tabla y botones en una única función </w:t>
+      </w:r>
+      <w:r>
+        <w:rPr>
+          <w:rStyle w:val="HTMLCode"/>
+        </w:rPr>
+        <w:t>actualizarTablaPedidos</w:t>
+      </w:r>
+      <w:r>
+        <w:t>, como en el módulo de empresas.</w:t>
+      </w:r>
+    </w:p>
+    <w:p>
+      <w:r>
+        <w:pict w14:anchorId="0998B58D">
+          <v:rect id="_x0000_i1072" style="width:0;height:1.5pt" o:hralign="center" o:hrstd="t" o:hr="t" fillcolor="#a0a0a0" stroked="f"/>
+        </w:pict>
+      </w:r>
+    </w:p>
+    <w:p>
+      <w:pPr>
+        <w:pStyle w:val="Heading4"/>
+      </w:pPr>
+      <w:r>
+        <w:rPr>
+          <w:rFonts w:ascii="Apple Color Emoji" w:hAnsi="Apple Color Emoji" w:cs="Apple Color Emoji"/>
+        </w:rPr>
+        <w:t>🔸</w:t>
+      </w:r>
+      <w:r>
+        <w:t xml:space="preserve"> Problema: Al hacer clic en los botones de paginación, se imprimían múltiples logs </w:t>
+      </w:r>
+      <w:r>
+        <w:rPr>
+          <w:rStyle w:val="HTMLCode"/>
+          <w:rFonts w:eastAsiaTheme="majorEastAsia"/>
+        </w:rPr>
+        <w:t>Cargando página: 1</w:t>
+      </w:r>
+    </w:p>
+    <w:p>
+      <w:pPr>
+        <w:pStyle w:val="NormalWeb"/>
+      </w:pPr>
+      <w:r>
+        <w:rPr>
+          <w:rStyle w:val="Strong"/>
+        </w:rPr>
+        <w:t>Causa</w:t>
+      </w:r>
+      <w:r>
+        <w:t>: Se estaban acumulando listeners al regenerar los botones sin limpiar eventos.</w:t>
+      </w:r>
+      <w:r>
+        <w:br/>
+      </w:r>
+      <w:r>
+        <w:rPr>
+          <w:rStyle w:val="Strong"/>
+        </w:rPr>
+        <w:t>Solución</w:t>
+      </w:r>
+      <w:r>
+        <w:t xml:space="preserve">: Los botones de paginación ahora se regeneran y se asignan desde </w:t>
+      </w:r>
+      <w:r>
+        <w:rPr>
+          <w:rStyle w:val="HTMLCode"/>
+        </w:rPr>
+        <w:t>actualizarPaginacionPedidos</w:t>
+      </w:r>
+      <w:r>
+        <w:t xml:space="preserve"> con listeners únicos.</w:t>
+      </w:r>
+    </w:p>
+    <w:p>
+      <w:r>
+        <w:pict w14:anchorId="4279AAD4">
+          <v:rect id="_x0000_i1073" style="width:0;height:1.5pt" o:hralign="center" o:hrstd="t" o:hr="t" fillcolor="#a0a0a0" stroked="f"/>
+        </w:pict>
+      </w:r>
+    </w:p>
+    <w:p>
+      <w:pPr>
+        <w:pStyle w:val="Heading4"/>
+      </w:pPr>
+      <w:r>
+        <w:rPr>
+          <w:rFonts w:ascii="Apple Color Emoji" w:hAnsi="Apple Color Emoji" w:cs="Apple Color Emoji"/>
+        </w:rPr>
+        <w:t>🔸</w:t>
+      </w:r>
+      <w:r>
+        <w:t xml:space="preserve"> Problema: El botón "Crear nuevo pedido" no hacía nada</w:t>
+      </w:r>
+    </w:p>
+    <w:p>
+      <w:pPr>
+        <w:pStyle w:val="NormalWeb"/>
+      </w:pPr>
+      <w:r>
+        <w:rPr>
+          <w:rStyle w:val="Strong"/>
+        </w:rPr>
+        <w:t>Causa</w:t>
+      </w:r>
+      <w:r>
+        <w:t xml:space="preserve">: Se estaba cargando un modal sin contenido o con errores en la ruta </w:t>
+      </w:r>
+      <w:r>
+        <w:rPr>
+          <w:rStyle w:val="HTMLCode"/>
+        </w:rPr>
+        <w:t>formNuevoPedido</w:t>
+      </w:r>
+      <w:r>
+        <w:t>.</w:t>
+      </w:r>
+      <w:r>
+        <w:br/>
+      </w:r>
+      <w:r>
+        <w:rPr>
+          <w:rStyle w:val="Strong"/>
+        </w:rPr>
+        <w:t>Solución</w:t>
+      </w:r>
+      <w:r>
+        <w:t xml:space="preserve">: Se corrigió la estructura del modal y se implementó correctamente la recogida de datos con </w:t>
+      </w:r>
+      <w:r>
+        <w:rPr>
+          <w:rStyle w:val="HTMLCode"/>
+        </w:rPr>
+        <w:t>FormData</w:t>
+      </w:r>
+      <w:r>
+        <w:t xml:space="preserve">, y se usó </w:t>
+      </w:r>
+      <w:r>
+        <w:rPr>
+          <w:rStyle w:val="HTMLCode"/>
+        </w:rPr>
+        <w:t>store_ajax</w:t>
+      </w:r>
+      <w:r>
+        <w:t>.</w:t>
+      </w:r>
+    </w:p>
+    <w:p>
+      <w:r>
+        <w:pict w14:anchorId="509B613B">
+          <v:rect id="_x0000_i1074" style="width:0;height:1.5pt" o:hralign="center" o:hrstd="t" o:hr="t" fillcolor="#a0a0a0" stroked="f"/>
+        </w:pict>
+      </w:r>
+    </w:p>
+    <w:p>
+      <w:pPr>
+        <w:pStyle w:val="Heading4"/>
+      </w:pPr>
+      <w:r>
+        <w:rPr>
+          <w:rFonts w:ascii="Apple Color Emoji" w:hAnsi="Apple Color Emoji" w:cs="Apple Color Emoji"/>
+        </w:rPr>
+        <w:t>🔸</w:t>
+      </w:r>
+      <w:r>
+        <w:t xml:space="preserve"> Problema: Al editar inline, los campos </w:t>
+      </w:r>
+      <w:r>
+        <w:rPr>
+          <w:rStyle w:val="HTMLCode"/>
+          <w:rFonts w:eastAsiaTheme="majorEastAsia"/>
+        </w:rPr>
+        <w:t>fecha_creacion</w:t>
+      </w:r>
+      <w:r>
+        <w:t xml:space="preserve"> y </w:t>
+      </w:r>
+      <w:r>
+        <w:rPr>
+          <w:rStyle w:val="HTMLCode"/>
+          <w:rFonts w:eastAsiaTheme="majorEastAsia"/>
+        </w:rPr>
+        <w:t>fecha_actualizacion</w:t>
+      </w:r>
+      <w:r>
+        <w:t xml:space="preserve"> se perdían o sobrescribían</w:t>
+      </w:r>
+    </w:p>
+    <w:p>
+      <w:pPr>
+        <w:pStyle w:val="NormalWeb"/>
+      </w:pPr>
+      <w:r>
+        <w:rPr>
+          <w:rStyle w:val="Strong"/>
+        </w:rPr>
+        <w:t>Solución</w:t>
+      </w:r>
+      <w:r>
+        <w:t xml:space="preserve">: Se eliminó por completo su visualización desde </w:t>
+      </w:r>
+      <w:r>
+        <w:rPr>
+          <w:rStyle w:val="HTMLCode"/>
+        </w:rPr>
+        <w:t>getColumnNames()</w:t>
+      </w:r>
+      <w:r>
+        <w:t xml:space="preserve"> en el modelo, y también desde la vista y JS.</w:t>
+      </w:r>
+    </w:p>
+    <w:p>
+      <w:r>
+        <w:pict w14:anchorId="73EDE295">
+          <v:rect id="_x0000_i1075" style="width:0;height:1.5pt" o:hralign="center" o:hrstd="t" o:hr="t" fillcolor="#a0a0a0" stroked="f"/>
+        </w:pict>
+      </w:r>
+    </w:p>
+    <w:p>
+      <w:pPr>
+        <w:pStyle w:val="Heading2"/>
+      </w:pPr>
+      <w:r>
+        <w:rPr>
+          <w:rFonts w:ascii="Apple Color Emoji" w:hAnsi="Apple Color Emoji" w:cs="Apple Color Emoji"/>
+        </w:rPr>
+        <w:t>🧾</w:t>
+      </w:r>
+      <w:r>
+        <w:t xml:space="preserve"> Módulo de Facturación PDF</w:t>
+      </w:r>
+    </w:p>
+    <w:p>
+      <w:pPr>
+        <w:pStyle w:val="Heading3"/>
+      </w:pPr>
+      <w:r>
+        <w:rPr>
+          <w:rFonts w:ascii="Apple Color Emoji" w:hAnsi="Apple Color Emoji" w:cs="Apple Color Emoji"/>
+        </w:rPr>
+        <w:t>✅</w:t>
+      </w:r>
+      <w:r>
+        <w:t xml:space="preserve"> Funcionalidades implementadas</w:t>
+      </w:r>
+    </w:p>
+    <w:p>
+      <w:pPr>
+        <w:pStyle w:val="NormalWeb"/>
+        <w:numPr>
+          <w:ilvl w:val="0"/>
+          <w:numId w:val="50"/>
+        </w:numPr>
+      </w:pPr>
+      <w:r>
+        <w:t xml:space="preserve">Botón en cada fila de pedido: </w:t>
+      </w:r>
+      <w:r>
+        <w:rPr>
+          <w:rStyle w:val="Strong"/>
+        </w:rPr>
+        <w:t>"</w:t>
+      </w:r>
+      <w:r>
+        <w:rPr>
+          <w:rStyle w:val="Strong"/>
+          <w:rFonts w:ascii="Apple Color Emoji" w:hAnsi="Apple Color Emoji" w:cs="Apple Color Emoji"/>
+        </w:rPr>
+        <w:t>🧾</w:t>
+      </w:r>
+      <w:r>
+        <w:rPr>
+          <w:rStyle w:val="Strong"/>
+        </w:rPr>
+        <w:t xml:space="preserve"> Generar factura"</w:t>
+      </w:r>
+    </w:p>
+    <w:p>
+      <w:pPr>
+        <w:pStyle w:val="NormalWeb"/>
+        <w:numPr>
+          <w:ilvl w:val="0"/>
+          <w:numId w:val="50"/>
+        </w:numPr>
+      </w:pPr>
+      <w:r>
+        <w:t>Generación en tiempo real del PDF con:</w:t>
+      </w:r>
+    </w:p>
+    <w:p>
+      <w:pPr>
+        <w:pStyle w:val="NormalWeb"/>
+        <w:numPr>
+          <w:ilvl w:val="1"/>
+          <w:numId w:val="50"/>
+        </w:numPr>
+      </w:pPr>
+      <w:r>
+        <w:t>Dompdf (</w:t>
+      </w:r>
+      <w:r>
+        <w:rPr>
+          <w:rStyle w:val="HTMLCode"/>
+        </w:rPr>
+        <w:t>/vendor/</w:t>
+      </w:r>
+      <w:r>
+        <w:t>)</w:t>
+      </w:r>
+    </w:p>
+    <w:p>
+      <w:pPr>
+        <w:pStyle w:val="NormalWeb"/>
+        <w:numPr>
+          <w:ilvl w:val="1"/>
+          <w:numId w:val="50"/>
+        </w:numPr>
+      </w:pPr>
+      <w:r>
+        <w:t>Plantilla profesional simplificada</w:t>
+      </w:r>
+    </w:p>
+    <w:p>
+      <w:pPr>
+        <w:pStyle w:val="NormalWeb"/>
+        <w:numPr>
+          <w:ilvl w:val="1"/>
+          <w:numId w:val="50"/>
+        </w:numPr>
+      </w:pPr>
+      <w:r>
+        <w:t>Cálculo de IVA (21%)</w:t>
+      </w:r>
+    </w:p>
+    <w:p>
+      <w:pPr>
+        <w:pStyle w:val="NormalWeb"/>
+        <w:numPr>
+          <w:ilvl w:val="1"/>
+          <w:numId w:val="50"/>
+        </w:numPr>
+      </w:pPr>
+      <w:r>
+        <w:t>Totales bien formateados</w:t>
+      </w:r>
+    </w:p>
+    <w:p>
+      <w:pPr>
+        <w:pStyle w:val="NormalWeb"/>
+        <w:numPr>
+          <w:ilvl w:val="0"/>
+          <w:numId w:val="50"/>
+        </w:numPr>
+      </w:pPr>
+      <w:r>
+        <w:t>Se muestra:</w:t>
+      </w:r>
+    </w:p>
+    <w:p>
+      <w:pPr>
+        <w:pStyle w:val="NormalWeb"/>
+        <w:numPr>
+          <w:ilvl w:val="1"/>
+          <w:numId w:val="50"/>
+        </w:numPr>
+      </w:pPr>
+      <w:r>
+        <w:t>Datos del pedido (id, fecha, estado, observaciones)</w:t>
+      </w:r>
+    </w:p>
+    <w:p>
+      <w:pPr>
+        <w:pStyle w:val="NormalWeb"/>
+        <w:numPr>
+          <w:ilvl w:val="1"/>
+          <w:numId w:val="50"/>
+        </w:numPr>
+      </w:pPr>
+      <w:r>
+        <w:t>Datos de la empresa asociada (nombre, dirección, teléfono, CIF)</w:t>
+      </w:r>
+    </w:p>
+    <w:p>
+      <w:pPr>
+        <w:pStyle w:val="NormalWeb"/>
+        <w:numPr>
+          <w:ilvl w:val="1"/>
+          <w:numId w:val="50"/>
+        </w:numPr>
+      </w:pPr>
+      <w:r>
+        <w:t>Importe base + IVA + Total</w:t>
+      </w:r>
+    </w:p>
+    <w:p>
+      <w:pPr>
+        <w:pStyle w:val="Heading3"/>
+      </w:pPr>
+      <w:r>
+        <w:rPr>
+          <w:rFonts w:ascii="Apple Color Emoji" w:hAnsi="Apple Color Emoji" w:cs="Apple Color Emoji"/>
+        </w:rPr>
+        <w:t>🐛</w:t>
+      </w:r>
+      <w:r>
+        <w:t xml:space="preserve"> Problemas encontrados y soluciones</w:t>
+      </w:r>
+    </w:p>
+    <w:p>
+      <w:pPr>
+        <w:pStyle w:val="Heading4"/>
+      </w:pPr>
+      <w:r>
+        <w:rPr>
+          <w:rFonts w:ascii="Apple Color Emoji" w:hAnsi="Apple Color Emoji" w:cs="Apple Color Emoji"/>
+        </w:rPr>
+        <w:lastRenderedPageBreak/>
+        <w:t>🔸</w:t>
+      </w:r>
+      <w:r>
+        <w:t xml:space="preserve"> Problema: </w:t>
+      </w:r>
+      <w:r>
+        <w:rPr>
+          <w:rStyle w:val="HTMLCode"/>
+          <w:rFonts w:eastAsiaTheme="majorEastAsia"/>
+        </w:rPr>
+        <w:t>requireLogin()</w:t>
+      </w:r>
+      <w:r>
+        <w:t xml:space="preserve"> daba error en </w:t>
+      </w:r>
+      <w:r>
+        <w:rPr>
+          <w:rStyle w:val="HTMLCode"/>
+          <w:rFonts w:eastAsiaTheme="majorEastAsia"/>
+        </w:rPr>
+        <w:t>FacturaController</w:t>
+      </w:r>
+    </w:p>
+    <w:p>
+      <w:pPr>
+        <w:pStyle w:val="NormalWeb"/>
+      </w:pPr>
+      <w:r>
+        <w:rPr>
+          <w:rStyle w:val="Strong"/>
+        </w:rPr>
+        <w:t>Causa</w:t>
+      </w:r>
+      <w:r>
+        <w:t xml:space="preserve">: Faltaba importar el archivo </w:t>
+      </w:r>
+      <w:r>
+        <w:rPr>
+          <w:rStyle w:val="HTMLCode"/>
+        </w:rPr>
+        <w:t>core/Auth.php</w:t>
+      </w:r>
+      <w:r>
+        <w:br/>
+      </w:r>
+      <w:r>
+        <w:rPr>
+          <w:rStyle w:val="Strong"/>
+        </w:rPr>
+        <w:t>Solución</w:t>
+      </w:r>
+      <w:r>
+        <w:t xml:space="preserve">: Se incluyó </w:t>
+      </w:r>
+      <w:r>
+        <w:rPr>
+          <w:rStyle w:val="HTMLCode"/>
+        </w:rPr>
+        <w:t>require_once 'core/Auth.php'</w:t>
+      </w:r>
+      <w:r>
+        <w:t xml:space="preserve"> en el controlador.</w:t>
+      </w:r>
+    </w:p>
+    <w:p>
+      <w:r>
+        <w:pict w14:anchorId="081A5948">
+          <v:rect id="_x0000_i1076" style="width:0;height:1.5pt" o:hralign="center" o:hrstd="t" o:hr="t" fillcolor="#a0a0a0" stroked="f"/>
+        </w:pict>
+      </w:r>
+    </w:p>
+    <w:p>
+      <w:pPr>
+        <w:pStyle w:val="Heading4"/>
+      </w:pPr>
+      <w:r>
+        <w:rPr>
+          <w:rFonts w:ascii="Apple Color Emoji" w:hAnsi="Apple Color Emoji" w:cs="Apple Color Emoji"/>
+        </w:rPr>
+        <w:t>🔸</w:t>
+      </w:r>
+      <w:r>
+        <w:t xml:space="preserve"> Problema: </w:t>
+      </w:r>
+      <w:r>
+        <w:rPr>
+          <w:rStyle w:val="HTMLCode"/>
+          <w:rFonts w:eastAsiaTheme="majorEastAsia"/>
+        </w:rPr>
+        <w:t>getById()</w:t>
+      </w:r>
+      <w:r>
+        <w:t xml:space="preserve"> no existía en </w:t>
+      </w:r>
+      <w:r>
+        <w:rPr>
+          <w:rStyle w:val="HTMLCode"/>
+          <w:rFonts w:eastAsiaTheme="majorEastAsia"/>
+        </w:rPr>
+        <w:t>PedidoModel</w:t>
+      </w:r>
+    </w:p>
+    <w:p>
+      <w:pPr>
+        <w:pStyle w:val="NormalWeb"/>
+      </w:pPr>
+      <w:r>
+        <w:rPr>
+          <w:rStyle w:val="Strong"/>
+        </w:rPr>
+        <w:t>Solución</w:t>
+      </w:r>
+      <w:r>
+        <w:t xml:space="preserve">: Se utilizó el método </w:t>
+      </w:r>
+      <w:r>
+        <w:rPr>
+          <w:rStyle w:val="HTMLCode"/>
+        </w:rPr>
+        <w:t>findById()</w:t>
+      </w:r>
+      <w:r>
+        <w:t xml:space="preserve"> del modelo base (</w:t>
+      </w:r>
+      <w:r>
+        <w:rPr>
+          <w:rStyle w:val="HTMLCode"/>
+        </w:rPr>
+        <w:t>Model.php</w:t>
+      </w:r>
+      <w:r>
+        <w:t>).</w:t>
+      </w:r>
+    </w:p>
+    <w:p>
+      <w:r>
+        <w:pict w14:anchorId="75DFC90A">
+          <v:rect id="_x0000_i1077" style="width:0;height:1.5pt" o:hralign="center" o:hrstd="t" o:hr="t" fillcolor="#a0a0a0" stroked="f"/>
+        </w:pict>
+      </w:r>
+    </w:p>
+    <w:p>
+      <w:pPr>
+        <w:pStyle w:val="Heading4"/>
+      </w:pPr>
+      <w:r>
+        <w:rPr>
+          <w:rFonts w:ascii="Apple Color Emoji" w:hAnsi="Apple Color Emoji" w:cs="Apple Color Emoji"/>
+        </w:rPr>
+        <w:t>🔸</w:t>
+      </w:r>
+      <w:r>
+        <w:t xml:space="preserve"> Problema: Botón PDF desaparecía inmediatamente tras renderizar la tabla</w:t>
+      </w:r>
+    </w:p>
+    <w:p>
+      <w:pPr>
+        <w:pStyle w:val="NormalWeb"/>
+      </w:pPr>
+      <w:r>
+        <w:rPr>
+          <w:rStyle w:val="Strong"/>
+        </w:rPr>
+        <w:t>Causa</w:t>
+      </w:r>
+      <w:r>
+        <w:t>: El evento JS no se reasignaba tras recargar la tabla</w:t>
+      </w:r>
+      <w:r>
+        <w:br/>
+      </w:r>
+      <w:r>
+        <w:rPr>
+          <w:rStyle w:val="Strong"/>
+        </w:rPr>
+        <w:t>Solución</w:t>
+      </w:r>
+      <w:r>
+        <w:t xml:space="preserve">: Se añadió el listener dentro de </w:t>
+      </w:r>
+      <w:r>
+        <w:rPr>
+          <w:rStyle w:val="HTMLCode"/>
+        </w:rPr>
+        <w:t>asignarEventosPedidos()</w:t>
+      </w:r>
+      <w:r>
+        <w:t xml:space="preserve"> y se generó dinámicamente el botón junto a los demás.</w:t>
+      </w:r>
+    </w:p>
+    <w:p>
+      <w:r>
+        <w:rPr>
+          <w:noProof/>
+        </w:rPr>
+        <w:pict w14:anchorId="25307314">
+          <v:rect id="_x0000_i1080" alt="" style="width:451.3pt;height:.05pt;mso-width-percent:0;mso-height-percent:0;mso-width-percent:0;mso-height-percent:0" o:hralign="center" o:hrstd="t" o:hr="t" fillcolor="#a0a0a0" stroked="f"/>
+        </w:pict>
+      </w:r>
+    </w:p>
+    <w:p>
+      <w:pPr>
+        <w:pStyle w:val="Heading4"/>
+      </w:pPr>
+      <w:r>
+        <w:rPr>
+          <w:rFonts w:ascii="Apple Color Emoji" w:hAnsi="Apple Color Emoji" w:cs="Apple Color Emoji"/>
+        </w:rPr>
+        <w:t>🔸</w:t>
+      </w:r>
+      <w:r>
+        <w:t xml:space="preserve"> Problema: Los datos del cliente (empresa) y los del pedido no estaban alineados en el PDF</w:t>
+      </w:r>
+    </w:p>
+    <w:p>
+      <w:pPr>
+        <w:pStyle w:val="NormalWeb"/>
+      </w:pPr>
+      <w:r>
+        <w:rPr>
+          <w:rStyle w:val="Strong"/>
+        </w:rPr>
+        <w:t>Solución</w:t>
+      </w:r>
+      <w:r>
+        <w:t xml:space="preserve">: Se reestructuró el HTML del header con </w:t>
+      </w:r>
+      <w:r>
+        <w:rPr>
+          <w:rStyle w:val="HTMLCode"/>
+        </w:rPr>
+        <w:t>display: flex</w:t>
+      </w:r>
+      <w:r>
+        <w:t xml:space="preserve"> en dos columnas (izquierda datos del pedido, derecha datos del cliente) con </w:t>
+      </w:r>
+      <w:r>
+        <w:rPr>
+          <w:rStyle w:val="HTMLCode"/>
+        </w:rPr>
+        <w:t>align-items: flex-start</w:t>
+      </w:r>
+      <w:r>
+        <w:t xml:space="preserve"> para alineación vertical.</w:t>
+      </w:r>
+    </w:p>
+    <w:p>
+      <w:r>
+        <w:rPr>
+          <w:noProof/>
+        </w:rPr>
+        <w:pict w14:anchorId="4EBB9637">
+          <v:rect id="_x0000_i1079" alt="" style="width:451.3pt;height:.05pt;mso-width-percent:0;mso-height-percent:0;mso-width-percent:0;mso-height-percent:0" o:hralign="center" o:hrstd="t" o:hr="t" fillcolor="#a0a0a0" stroked="f"/>
+        </w:pict>
+      </w:r>
+    </w:p>
+    <w:p>
+      <w:pPr>
+        <w:pStyle w:val="Heading4"/>
+      </w:pPr>
+      <w:r>
+        <w:rPr>
+          <w:rFonts w:ascii="Apple Color Emoji" w:hAnsi="Apple Color Emoji" w:cs="Apple Color Emoji"/>
+        </w:rPr>
+        <w:t>🔸</w:t>
+      </w:r>
+      <w:r>
+        <w:t xml:space="preserve"> Problema: El importe no mostraba el total con IVA</w:t>
+      </w:r>
+    </w:p>
+    <w:p>
+      <w:pPr>
+        <w:pStyle w:val="NormalWeb"/>
+      </w:pPr>
+      <w:r>
+        <w:rPr>
+          <w:rStyle w:val="Strong"/>
+        </w:rPr>
+        <w:t>Solución</w:t>
+      </w:r>
+      <w:r>
+        <w:t xml:space="preserve">: Se añadió en PHP el cálculo de IVA (21%) y </w:t>
+      </w:r>
+      <w:r>
+        <w:rPr>
+          <w:rStyle w:val="HTMLCode"/>
+        </w:rPr>
+        <w:t>total = base + iva</w:t>
+      </w:r>
+      <w:r>
+        <w:t xml:space="preserve"> con </w:t>
+      </w:r>
+      <w:r>
+        <w:rPr>
+          <w:rStyle w:val="HTMLCode"/>
+        </w:rPr>
+        <w:t>number_format()</w:t>
+      </w:r>
+      <w:r>
+        <w:t xml:space="preserve"> en euros.</w:t>
+      </w:r>
+    </w:p>
+    <w:p>
+      <w:r>
+        <w:rPr>
+          <w:noProof/>
+        </w:rPr>
+        <w:pict w14:anchorId="0D7E8E8E">
+          <v:rect id="_x0000_i1078" alt="" style="width:451.3pt;height:.05pt;mso-width-percent:0;mso-height-percent:0;mso-width-percent:0;mso-height-percent:0" o:hralign="center" o:hrstd="t" o:hr="t" fillcolor="#a0a0a0" stroked="f"/>
+        </w:pict>
+      </w:r>
+    </w:p>
+    <w:p>
+      <w:pPr>
+        <w:pStyle w:val="Heading3"/>
+      </w:pPr>
+      <w:r>
+        <w:rPr>
+          <w:rFonts w:ascii="Apple Color Emoji" w:hAnsi="Apple Color Emoji" w:cs="Apple Color Emoji"/>
+        </w:rPr>
+        <w:t>🧪</w:t>
+      </w:r>
+      <w:r>
+        <w:t xml:space="preserve"> Dependencias utilizadas</w:t>
+      </w:r>
+    </w:p>
+    <w:p>
+      <w:pPr>
+        <w:pStyle w:val="NormalWeb"/>
+        <w:numPr>
+          <w:ilvl w:val="0"/>
+          <w:numId w:val="51"/>
+        </w:numPr>
+      </w:pPr>
+      <w:hyperlink r:id="rId5" w:tgtFrame="_new" w:history="1">
+        <w:r>
+          <w:rPr>
+            <w:rStyle w:val="HTMLCode"/>
+            <w:color w:val="0000FF"/>
+            <w:u w:val="single"/>
+          </w:rPr>
+          <w:t>dompdf/dompdf</w:t>
+        </w:r>
+      </w:hyperlink>
+      <w:r>
+        <w:t>: Instalado con Composer</w:t>
+      </w:r>
+    </w:p>
+    <w:p>
+      <w:pPr>
+        <w:pStyle w:val="HTMLPreformatted"/>
+        <w:ind w:left="720"/>
+      </w:pPr>
+      <w:r>
+        <w:t>bash</w:t>
+      </w:r>
+    </w:p>
+    <w:p>
+      <w:pPr>
+        <w:pStyle w:val="HTMLPreformatted"/>
+        <w:ind w:left="720"/>
+      </w:pPr>
+      <w:r>
+        <w:t>CopyEdit</w:t>
+      </w:r>
+    </w:p>
+    <w:p>
+      <w:pPr>
+        <w:pStyle w:val="HTMLPreformatted"/>
+        <w:ind w:left="720"/>
+        <w:rPr>
+          <w:rStyle w:val="HTMLCode"/>
+        </w:rPr>
+      </w:pPr>
+      <w:r>
+        <w:rPr>
+          <w:rStyle w:val="HTMLCode"/>
+        </w:rPr>
+        <w:t>composer require dompdf/dompdf</w:t>
+      </w:r>
     </w:p>
     <w:p>
       <w:pPr>
@@ -19555,6 +20124,155 @@
     </w:lvl>
   </w:abstractNum>
   <w:abstractNum w:abstractNumId="28" w15:restartNumberingAfterBreak="0">
+    <w:nsid w:val="343A4CC3"/>
+    <w:multiLevelType w:val="multilevel"/>
+    <w:tmpl w:val="1B82C51A"/>
+    <w:lvl w:ilvl="0">
+      <w:start w:val="1"/>
+      <w:numFmt w:val="bullet"/>
+      <w:lvlText w:val=""/>
+      <w:lvlJc w:val="left"/>
+      <w:pPr>
+        <w:tabs>
+          <w:tab w:val="num" w:pos="720"/>
+        </w:tabs>
+        <w:ind w:left="720" w:hanging="360"/>
+      </w:pPr>
+      <w:rPr>
+        <w:rFonts w:ascii="Symbol" w:hAnsi="Symbol" w:hint="default"/>
+        <w:sz w:val="20"/>
+      </w:rPr>
+    </w:lvl>
+    <w:lvl w:ilvl="1">
+      <w:start w:val="1"/>
+      <w:numFmt w:val="bullet"/>
+      <w:lvlText w:val="o"/>
+      <w:lvlJc w:val="left"/>
+      <w:pPr>
+        <w:tabs>
+          <w:tab w:val="num" w:pos="1440"/>
+        </w:tabs>
+        <w:ind w:left="1440" w:hanging="360"/>
+      </w:pPr>
+      <w:rPr>
+        <w:rFonts w:ascii="Courier New" w:hAnsi="Courier New" w:hint="default"/>
+        <w:sz w:val="20"/>
+      </w:rPr>
+    </w:lvl>
+    <w:lvl w:ilvl="2" w:tentative="1">
+      <w:start w:val="1"/>
+      <w:numFmt w:val="bullet"/>
+      <w:lvlText w:val=""/>
+      <w:lvlJc w:val="left"/>
+      <w:pPr>
+        <w:tabs>
+          <w:tab w:val="num" w:pos="2160"/>
+        </w:tabs>
+        <w:ind w:left="2160" w:hanging="360"/>
+      </w:pPr>
+      <w:rPr>
+        <w:rFonts w:ascii="Wingdings" w:hAnsi="Wingdings" w:hint="default"/>
+        <w:sz w:val="20"/>
+      </w:rPr>
+    </w:lvl>
+    <w:lvl w:ilvl="3" w:tentative="1">
+      <w:start w:val="1"/>
+      <w:numFmt w:val="bullet"/>
+      <w:lvlText w:val=""/>
+      <w:lvlJc w:val="left"/>
+      <w:pPr>
+        <w:tabs>
+          <w:tab w:val="num" w:pos="2880"/>
+        </w:tabs>
+        <w:ind w:left="2880" w:hanging="360"/>
+      </w:pPr>
+      <w:rPr>
+        <w:rFonts w:ascii="Wingdings" w:hAnsi="Wingdings" w:hint="default"/>
+        <w:sz w:val="20"/>
+      </w:rPr>
+    </w:lvl>
+    <w:lvl w:ilvl="4" w:tentative="1">
+      <w:start w:val="1"/>
+      <w:numFmt w:val="bullet"/>
+      <w:lvlText w:val=""/>
+      <w:lvlJc w:val="left"/>
+      <w:pPr>
+        <w:tabs>
+          <w:tab w:val="num" w:pos="3600"/>
+        </w:tabs>
+        <w:ind w:left="3600" w:hanging="360"/>
+      </w:pPr>
+      <w:rPr>
+        <w:rFonts w:ascii="Wingdings" w:hAnsi="Wingdings" w:hint="default"/>
+        <w:sz w:val="20"/>
+      </w:rPr>
+    </w:lvl>
+    <w:lvl w:ilvl="5" w:tentative="1">
+      <w:start w:val="1"/>
+      <w:numFmt w:val="bullet"/>
+      <w:lvlText w:val=""/>
+      <w:lvlJc w:val="left"/>
+      <w:pPr>
+        <w:tabs>
+          <w:tab w:val="num" w:pos="4320"/>
+        </w:tabs>
+        <w:ind w:left="4320" w:hanging="360"/>
+      </w:pPr>
+      <w:rPr>
+        <w:rFonts w:ascii="Wingdings" w:hAnsi="Wingdings" w:hint="default"/>
+        <w:sz w:val="20"/>
+      </w:rPr>
+    </w:lvl>
+    <w:lvl w:ilvl="6" w:tentative="1">
+      <w:start w:val="1"/>
+      <w:numFmt w:val="bullet"/>
+      <w:lvlText w:val=""/>
+      <w:lvlJc w:val="left"/>
+      <w:pPr>
+        <w:tabs>
+          <w:tab w:val="num" w:pos="5040"/>
+        </w:tabs>
+        <w:ind w:left="5040" w:hanging="360"/>
+      </w:pPr>
+      <w:rPr>
+        <w:rFonts w:ascii="Wingdings" w:hAnsi="Wingdings" w:hint="default"/>
+        <w:sz w:val="20"/>
+      </w:rPr>
+    </w:lvl>
+    <w:lvl w:ilvl="7" w:tentative="1">
+      <w:start w:val="1"/>
+      <w:numFmt w:val="bullet"/>
+      <w:lvlText w:val=""/>
+      <w:lvlJc w:val="left"/>
+      <w:pPr>
+        <w:tabs>
+          <w:tab w:val="num" w:pos="5760"/>
+        </w:tabs>
+        <w:ind w:left="5760" w:hanging="360"/>
+      </w:pPr>
+      <w:rPr>
+        <w:rFonts w:ascii="Wingdings" w:hAnsi="Wingdings" w:hint="default"/>
+        <w:sz w:val="20"/>
+      </w:rPr>
+    </w:lvl>
+    <w:lvl w:ilvl="8" w:tentative="1">
+      <w:start w:val="1"/>
+      <w:numFmt w:val="bullet"/>
+      <w:lvlText w:val=""/>
+      <w:lvlJc w:val="left"/>
+      <w:pPr>
+        <w:tabs>
+          <w:tab w:val="num" w:pos="6480"/>
+        </w:tabs>
+        <w:ind w:left="6480" w:hanging="360"/>
+      </w:pPr>
+      <w:rPr>
+        <w:rFonts w:ascii="Wingdings" w:hAnsi="Wingdings" w:hint="default"/>
+        <w:sz w:val="20"/>
+      </w:rPr>
+    </w:lvl>
+  </w:abstractNum>
+  <w:abstractNum w:abstractNumId="29" w15:restartNumberingAfterBreak="0">
     <w:nsid w:val="34D51329"/>
     <w:multiLevelType w:val="multilevel"/>
     <w:tmpl w:val="9E9C63DE"/>
@@ -19703,7 +20421,7 @@
       </w:rPr>
     </w:lvl>
   </w:abstractNum>
-  <w:abstractNum w:abstractNumId="29" w15:restartNumberingAfterBreak="0">
+  <w:abstractNum w:abstractNumId="30" w15:restartNumberingAfterBreak="0">
     <w:nsid w:val="3A1858C9"/>
     <w:multiLevelType w:val="multilevel"/>
     <w:tmpl w:val="CCC2E9FE"/>
@@ -19852,7 +20570,7 @@
       </w:rPr>
     </w:lvl>
   </w:abstractNum>
-  <w:abstractNum w:abstractNumId="30" w15:restartNumberingAfterBreak="0">
+  <w:abstractNum w:abstractNumId="31" w15:restartNumberingAfterBreak="0">
     <w:nsid w:val="3B3F132F"/>
     <w:multiLevelType w:val="multilevel"/>
     <w:tmpl w:val="4810038A"/>
@@ -20001,7 +20719,7 @@
       </w:rPr>
     </w:lvl>
   </w:abstractNum>
-  <w:abstractNum w:abstractNumId="31" w15:restartNumberingAfterBreak="0">
+  <w:abstractNum w:abstractNumId="32" w15:restartNumberingAfterBreak="0">
     <w:nsid w:val="3B526751"/>
     <w:multiLevelType w:val="multilevel"/>
     <w:tmpl w:val="C1FA3772"/>
@@ -20150,7 +20868,7 @@
       </w:rPr>
     </w:lvl>
   </w:abstractNum>
-  <w:abstractNum w:abstractNumId="32" w15:restartNumberingAfterBreak="0">
+  <w:abstractNum w:abstractNumId="33" w15:restartNumberingAfterBreak="0">
     <w:nsid w:val="4053603E"/>
     <w:multiLevelType w:val="multilevel"/>
     <w:tmpl w:val="03D6639C"/>
@@ -20299,7 +21017,7 @@
       </w:rPr>
     </w:lvl>
   </w:abstractNum>
-  <w:abstractNum w:abstractNumId="33" w15:restartNumberingAfterBreak="0">
+  <w:abstractNum w:abstractNumId="34" w15:restartNumberingAfterBreak="0">
     <w:nsid w:val="418B3E7D"/>
     <w:multiLevelType w:val="multilevel"/>
     <w:tmpl w:val="1E786C56"/>
@@ -20448,7 +21166,7 @@
       </w:rPr>
     </w:lvl>
   </w:abstractNum>
-  <w:abstractNum w:abstractNumId="34" w15:restartNumberingAfterBreak="0">
+  <w:abstractNum w:abstractNumId="35" w15:restartNumberingAfterBreak="0">
     <w:nsid w:val="464D2B5A"/>
     <w:multiLevelType w:val="multilevel"/>
     <w:tmpl w:val="A172FDD8"/>
@@ -20597,7 +21315,7 @@
       </w:rPr>
     </w:lvl>
   </w:abstractNum>
-  <w:abstractNum w:abstractNumId="35" w15:restartNumberingAfterBreak="0">
+  <w:abstractNum w:abstractNumId="36" w15:restartNumberingAfterBreak="0">
     <w:nsid w:val="49877D11"/>
     <w:multiLevelType w:val="multilevel"/>
     <w:tmpl w:val="91DC4AAC"/>
@@ -20746,7 +21464,7 @@
       </w:rPr>
     </w:lvl>
   </w:abstractNum>
-  <w:abstractNum w:abstractNumId="36" w15:restartNumberingAfterBreak="0">
+  <w:abstractNum w:abstractNumId="37" w15:restartNumberingAfterBreak="0">
     <w:nsid w:val="4CBF77DA"/>
     <w:multiLevelType w:val="multilevel"/>
     <w:tmpl w:val="63984BBC"/>
@@ -20859,7 +21577,7 @@
       </w:pPr>
     </w:lvl>
   </w:abstractNum>
-  <w:abstractNum w:abstractNumId="37" w15:restartNumberingAfterBreak="0">
+  <w:abstractNum w:abstractNumId="38" w15:restartNumberingAfterBreak="0">
     <w:nsid w:val="4CED6834"/>
     <w:multiLevelType w:val="multilevel"/>
     <w:tmpl w:val="B268CEFA"/>
@@ -21008,7 +21726,7 @@
       </w:rPr>
     </w:lvl>
   </w:abstractNum>
-  <w:abstractNum w:abstractNumId="38" w15:restartNumberingAfterBreak="0">
+  <w:abstractNum w:abstractNumId="39" w15:restartNumberingAfterBreak="0">
     <w:nsid w:val="53DF6245"/>
     <w:multiLevelType w:val="multilevel"/>
     <w:tmpl w:val="6CF6BCC2"/>
@@ -21157,7 +21875,7 @@
       </w:rPr>
     </w:lvl>
   </w:abstractNum>
-  <w:abstractNum w:abstractNumId="39" w15:restartNumberingAfterBreak="0">
+  <w:abstractNum w:abstractNumId="40" w15:restartNumberingAfterBreak="0">
     <w:nsid w:val="636C7F7A"/>
     <w:multiLevelType w:val="multilevel"/>
     <w:tmpl w:val="5C106858"/>
@@ -21306,7 +22024,7 @@
       </w:rPr>
     </w:lvl>
   </w:abstractNum>
-  <w:abstractNum w:abstractNumId="40" w15:restartNumberingAfterBreak="0">
+  <w:abstractNum w:abstractNumId="41" w15:restartNumberingAfterBreak="0">
     <w:nsid w:val="676B3E58"/>
     <w:multiLevelType w:val="multilevel"/>
     <w:tmpl w:val="DAFEC4F8"/>
@@ -21455,7 +22173,156 @@
       </w:rPr>
     </w:lvl>
   </w:abstractNum>
-  <w:abstractNum w:abstractNumId="41" w15:restartNumberingAfterBreak="0">
+  <w:abstractNum w:abstractNumId="42" w15:restartNumberingAfterBreak="0">
+    <w:nsid w:val="6CC7617E"/>
+    <w:multiLevelType w:val="multilevel"/>
+    <w:tmpl w:val="C4B63338"/>
+    <w:lvl w:ilvl="0">
+      <w:start w:val="1"/>
+      <w:numFmt w:val="bullet"/>
+      <w:lvlText w:val=""/>
+      <w:lvlJc w:val="left"/>
+      <w:pPr>
+        <w:tabs>
+          <w:tab w:val="num" w:pos="720"/>
+        </w:tabs>
+        <w:ind w:left="720" w:hanging="360"/>
+      </w:pPr>
+      <w:rPr>
+        <w:rFonts w:ascii="Symbol" w:hAnsi="Symbol" w:hint="default"/>
+        <w:sz w:val="20"/>
+      </w:rPr>
+    </w:lvl>
+    <w:lvl w:ilvl="1">
+      <w:start w:val="1"/>
+      <w:numFmt w:val="bullet"/>
+      <w:lvlText w:val="o"/>
+      <w:lvlJc w:val="left"/>
+      <w:pPr>
+        <w:tabs>
+          <w:tab w:val="num" w:pos="1440"/>
+        </w:tabs>
+        <w:ind w:left="1440" w:hanging="360"/>
+      </w:pPr>
+      <w:rPr>
+        <w:rFonts w:ascii="Courier New" w:hAnsi="Courier New" w:hint="default"/>
+        <w:sz w:val="20"/>
+      </w:rPr>
+    </w:lvl>
+    <w:lvl w:ilvl="2" w:tentative="1">
+      <w:start w:val="1"/>
+      <w:numFmt w:val="bullet"/>
+      <w:lvlText w:val=""/>
+      <w:lvlJc w:val="left"/>
+      <w:pPr>
+        <w:tabs>
+          <w:tab w:val="num" w:pos="2160"/>
+        </w:tabs>
+        <w:ind w:left="2160" w:hanging="360"/>
+      </w:pPr>
+      <w:rPr>
+        <w:rFonts w:ascii="Wingdings" w:hAnsi="Wingdings" w:hint="default"/>
+        <w:sz w:val="20"/>
+      </w:rPr>
+    </w:lvl>
+    <w:lvl w:ilvl="3" w:tentative="1">
+      <w:start w:val="1"/>
+      <w:numFmt w:val="bullet"/>
+      <w:lvlText w:val=""/>
+      <w:lvlJc w:val="left"/>
+      <w:pPr>
+        <w:tabs>
+          <w:tab w:val="num" w:pos="2880"/>
+        </w:tabs>
+        <w:ind w:left="2880" w:hanging="360"/>
+      </w:pPr>
+      <w:rPr>
+        <w:rFonts w:ascii="Wingdings" w:hAnsi="Wingdings" w:hint="default"/>
+        <w:sz w:val="20"/>
+      </w:rPr>
+    </w:lvl>
+    <w:lvl w:ilvl="4" w:tentative="1">
+      <w:start w:val="1"/>
+      <w:numFmt w:val="bullet"/>
+      <w:lvlText w:val=""/>
+      <w:lvlJc w:val="left"/>
+      <w:pPr>
+        <w:tabs>
+          <w:tab w:val="num" w:pos="3600"/>
+        </w:tabs>
+        <w:ind w:left="3600" w:hanging="360"/>
+      </w:pPr>
+      <w:rPr>
+        <w:rFonts w:ascii="Wingdings" w:hAnsi="Wingdings" w:hint="default"/>
+        <w:sz w:val="20"/>
+      </w:rPr>
+    </w:lvl>
+    <w:lvl w:ilvl="5" w:tentative="1">
+      <w:start w:val="1"/>
+      <w:numFmt w:val="bullet"/>
+      <w:lvlText w:val=""/>
+      <w:lvlJc w:val="left"/>
+      <w:pPr>
+        <w:tabs>
+          <w:tab w:val="num" w:pos="4320"/>
+        </w:tabs>
+        <w:ind w:left="4320" w:hanging="360"/>
+      </w:pPr>
+      <w:rPr>
+        <w:rFonts w:ascii="Wingdings" w:hAnsi="Wingdings" w:hint="default"/>
+        <w:sz w:val="20"/>
+      </w:rPr>
+    </w:lvl>
+    <w:lvl w:ilvl="6" w:tentative="1">
+      <w:start w:val="1"/>
+      <w:numFmt w:val="bullet"/>
+      <w:lvlText w:val=""/>
+      <w:lvlJc w:val="left"/>
+      <w:pPr>
+        <w:tabs>
+          <w:tab w:val="num" w:pos="5040"/>
+        </w:tabs>
+        <w:ind w:left="5040" w:hanging="360"/>
+      </w:pPr>
+      <w:rPr>
+        <w:rFonts w:ascii="Wingdings" w:hAnsi="Wingdings" w:hint="default"/>
+        <w:sz w:val="20"/>
+      </w:rPr>
+    </w:lvl>
+    <w:lvl w:ilvl="7" w:tentative="1">
+      <w:start w:val="1"/>
+      <w:numFmt w:val="bullet"/>
+      <w:lvlText w:val=""/>
+      <w:lvlJc w:val="left"/>
+      <w:pPr>
+        <w:tabs>
+          <w:tab w:val="num" w:pos="5760"/>
+        </w:tabs>
+        <w:ind w:left="5760" w:hanging="360"/>
+      </w:pPr>
+      <w:rPr>
+        <w:rFonts w:ascii="Wingdings" w:hAnsi="Wingdings" w:hint="default"/>
+        <w:sz w:val="20"/>
+      </w:rPr>
+    </w:lvl>
+    <w:lvl w:ilvl="8" w:tentative="1">
+      <w:start w:val="1"/>
+      <w:numFmt w:val="bullet"/>
+      <w:lvlText w:val=""/>
+      <w:lvlJc w:val="left"/>
+      <w:pPr>
+        <w:tabs>
+          <w:tab w:val="num" w:pos="6480"/>
+        </w:tabs>
+        <w:ind w:left="6480" w:hanging="360"/>
+      </w:pPr>
+      <w:rPr>
+        <w:rFonts w:ascii="Wingdings" w:hAnsi="Wingdings" w:hint="default"/>
+        <w:sz w:val="20"/>
+      </w:rPr>
+    </w:lvl>
+  </w:abstractNum>
+  <w:abstractNum w:abstractNumId="43" w15:restartNumberingAfterBreak="0">
     <w:nsid w:val="706405A9"/>
     <w:multiLevelType w:val="multilevel"/>
     <w:tmpl w:val="85AEF5AE"/>
@@ -21572,7 +22439,156 @@
       </w:pPr>
     </w:lvl>
   </w:abstractNum>
-  <w:abstractNum w:abstractNumId="42" w15:restartNumberingAfterBreak="0">
+  <w:abstractNum w:abstractNumId="44" w15:restartNumberingAfterBreak="0">
+    <w:nsid w:val="716E6B05"/>
+    <w:multiLevelType w:val="multilevel"/>
+    <w:tmpl w:val="DA0204F0"/>
+    <w:lvl w:ilvl="0">
+      <w:start w:val="1"/>
+      <w:numFmt w:val="bullet"/>
+      <w:lvlText w:val=""/>
+      <w:lvlJc w:val="left"/>
+      <w:pPr>
+        <w:tabs>
+          <w:tab w:val="num" w:pos="720"/>
+        </w:tabs>
+        <w:ind w:left="720" w:hanging="360"/>
+      </w:pPr>
+      <w:rPr>
+        <w:rFonts w:ascii="Symbol" w:hAnsi="Symbol" w:hint="default"/>
+        <w:sz w:val="20"/>
+      </w:rPr>
+    </w:lvl>
+    <w:lvl w:ilvl="1" w:tentative="1">
+      <w:start w:val="1"/>
+      <w:numFmt w:val="bullet"/>
+      <w:lvlText w:val="o"/>
+      <w:lvlJc w:val="left"/>
+      <w:pPr>
+        <w:tabs>
+          <w:tab w:val="num" w:pos="1440"/>
+        </w:tabs>
+        <w:ind w:left="1440" w:hanging="360"/>
+      </w:pPr>
+      <w:rPr>
+        <w:rFonts w:ascii="Courier New" w:hAnsi="Courier New" w:hint="default"/>
+        <w:sz w:val="20"/>
+      </w:rPr>
+    </w:lvl>
+    <w:lvl w:ilvl="2" w:tentative="1">
+      <w:start w:val="1"/>
+      <w:numFmt w:val="bullet"/>
+      <w:lvlText w:val=""/>
+      <w:lvlJc w:val="left"/>
+      <w:pPr>
+        <w:tabs>
+          <w:tab w:val="num" w:pos="2160"/>
+        </w:tabs>
+        <w:ind w:left="2160" w:hanging="360"/>
+      </w:pPr>
+      <w:rPr>
+        <w:rFonts w:ascii="Wingdings" w:hAnsi="Wingdings" w:hint="default"/>
+        <w:sz w:val="20"/>
+      </w:rPr>
+    </w:lvl>
+    <w:lvl w:ilvl="3" w:tentative="1">
+      <w:start w:val="1"/>
+      <w:numFmt w:val="bullet"/>
+      <w:lvlText w:val=""/>
+      <w:lvlJc w:val="left"/>
+      <w:pPr>
+        <w:tabs>
+          <w:tab w:val="num" w:pos="2880"/>
+        </w:tabs>
+        <w:ind w:left="2880" w:hanging="360"/>
+      </w:pPr>
+      <w:rPr>
+        <w:rFonts w:ascii="Wingdings" w:hAnsi="Wingdings" w:hint="default"/>
+        <w:sz w:val="20"/>
+      </w:rPr>
+    </w:lvl>
+    <w:lvl w:ilvl="4" w:tentative="1">
+      <w:start w:val="1"/>
+      <w:numFmt w:val="bullet"/>
+      <w:lvlText w:val=""/>
+      <w:lvlJc w:val="left"/>
+      <w:pPr>
+        <w:tabs>
+          <w:tab w:val="num" w:pos="3600"/>
+        </w:tabs>
+        <w:ind w:left="3600" w:hanging="360"/>
+      </w:pPr>
+      <w:rPr>
+        <w:rFonts w:ascii="Wingdings" w:hAnsi="Wingdings" w:hint="default"/>
+        <w:sz w:val="20"/>
+      </w:rPr>
+    </w:lvl>
+    <w:lvl w:ilvl="5" w:tentative="1">
+      <w:start w:val="1"/>
+      <w:numFmt w:val="bullet"/>
+      <w:lvlText w:val=""/>
+      <w:lvlJc w:val="left"/>
+      <w:pPr>
+        <w:tabs>
+          <w:tab w:val="num" w:pos="4320"/>
+        </w:tabs>
+        <w:ind w:left="4320" w:hanging="360"/>
+      </w:pPr>
+      <w:rPr>
+        <w:rFonts w:ascii="Wingdings" w:hAnsi="Wingdings" w:hint="default"/>
+        <w:sz w:val="20"/>
+      </w:rPr>
+    </w:lvl>
+    <w:lvl w:ilvl="6" w:tentative="1">
+      <w:start w:val="1"/>
+      <w:numFmt w:val="bullet"/>
+      <w:lvlText w:val=""/>
+      <w:lvlJc w:val="left"/>
+      <w:pPr>
+        <w:tabs>
+          <w:tab w:val="num" w:pos="5040"/>
+        </w:tabs>
+        <w:ind w:left="5040" w:hanging="360"/>
+      </w:pPr>
+      <w:rPr>
+        <w:rFonts w:ascii="Wingdings" w:hAnsi="Wingdings" w:hint="default"/>
+        <w:sz w:val="20"/>
+      </w:rPr>
+    </w:lvl>
+    <w:lvl w:ilvl="7" w:tentative="1">
+      <w:start w:val="1"/>
+      <w:numFmt w:val="bullet"/>
+      <w:lvlText w:val=""/>
+      <w:lvlJc w:val="left"/>
+      <w:pPr>
+        <w:tabs>
+          <w:tab w:val="num" w:pos="5760"/>
+        </w:tabs>
+        <w:ind w:left="5760" w:hanging="360"/>
+      </w:pPr>
+      <w:rPr>
+        <w:rFonts w:ascii="Wingdings" w:hAnsi="Wingdings" w:hint="default"/>
+        <w:sz w:val="20"/>
+      </w:rPr>
+    </w:lvl>
+    <w:lvl w:ilvl="8" w:tentative="1">
+      <w:start w:val="1"/>
+      <w:numFmt w:val="bullet"/>
+      <w:lvlText w:val=""/>
+      <w:lvlJc w:val="left"/>
+      <w:pPr>
+        <w:tabs>
+          <w:tab w:val="num" w:pos="6480"/>
+        </w:tabs>
+        <w:ind w:left="6480" w:hanging="360"/>
+      </w:pPr>
+      <w:rPr>
+        <w:rFonts w:ascii="Wingdings" w:hAnsi="Wingdings" w:hint="default"/>
+        <w:sz w:val="20"/>
+      </w:rPr>
+    </w:lvl>
+  </w:abstractNum>
+  <w:abstractNum w:abstractNumId="45" w15:restartNumberingAfterBreak="0">
     <w:nsid w:val="75807D72"/>
     <w:multiLevelType w:val="multilevel"/>
     <w:tmpl w:val="90462FC2"/>
@@ -21721,7 +22737,7 @@
       </w:rPr>
     </w:lvl>
   </w:abstractNum>
-  <w:abstractNum w:abstractNumId="43" w15:restartNumberingAfterBreak="0">
+  <w:abstractNum w:abstractNumId="46" w15:restartNumberingAfterBreak="0">
     <w:nsid w:val="76723C8A"/>
     <w:multiLevelType w:val="multilevel"/>
     <w:tmpl w:val="81368E0A"/>
@@ -21870,7 +22886,7 @@
       </w:rPr>
     </w:lvl>
   </w:abstractNum>
-  <w:abstractNum w:abstractNumId="44" w15:restartNumberingAfterBreak="0">
+  <w:abstractNum w:abstractNumId="47" w15:restartNumberingAfterBreak="0">
     <w:nsid w:val="76B70C35"/>
     <w:multiLevelType w:val="multilevel"/>
     <w:tmpl w:val="1B668F72"/>
@@ -21987,7 +23003,7 @@
       </w:pPr>
     </w:lvl>
   </w:abstractNum>
-  <w:abstractNum w:abstractNumId="45" w15:restartNumberingAfterBreak="0">
+  <w:abstractNum w:abstractNumId="48" w15:restartNumberingAfterBreak="0">
     <w:nsid w:val="79546DB5"/>
     <w:multiLevelType w:val="multilevel"/>
     <w:tmpl w:val="2660AEAE"/>
@@ -22136,7 +23152,7 @@
       </w:rPr>
     </w:lvl>
   </w:abstractNum>
-  <w:abstractNum w:abstractNumId="46" w15:restartNumberingAfterBreak="0">
+  <w:abstractNum w:abstractNumId="49" w15:restartNumberingAfterBreak="0">
     <w:nsid w:val="7A932602"/>
     <w:multiLevelType w:val="multilevel"/>
     <w:tmpl w:val="995A930E"/>
@@ -22285,7 +23301,7 @@
       </w:rPr>
     </w:lvl>
   </w:abstractNum>
-  <w:abstractNum w:abstractNumId="47" w15:restartNumberingAfterBreak="0">
+  <w:abstractNum w:abstractNumId="50" w15:restartNumberingAfterBreak="0">
     <w:nsid w:val="7DF45EBE"/>
     <w:multiLevelType w:val="multilevel"/>
     <w:tmpl w:val="C81452E2"/>
@@ -22444,13 +23460,13 @@
     <w:abstractNumId w:val="19"/>
   </w:num>
   <w:num w:numId="4" w16cid:durableId="1907719944">
-    <w:abstractNumId w:val="37"/>
+    <w:abstractNumId w:val="38"/>
   </w:num>
   <w:num w:numId="5" w16cid:durableId="866531003">
     <w:abstractNumId w:val="3"/>
   </w:num>
   <w:num w:numId="6" w16cid:durableId="1918130981">
-    <w:abstractNumId w:val="40"/>
+    <w:abstractNumId w:val="41"/>
   </w:num>
   <w:num w:numId="7" w16cid:durableId="1077215504">
     <w:abstractNumId w:val="5"/>
@@ -22468,13 +23484,13 @@
     <w:abstractNumId w:val="8"/>
   </w:num>
   <w:num w:numId="12" w16cid:durableId="325548558">
-    <w:abstractNumId w:val="47"/>
+    <w:abstractNumId w:val="50"/>
   </w:num>
   <w:num w:numId="13" w16cid:durableId="1193687292">
-    <w:abstractNumId w:val="33"/>
+    <w:abstractNumId w:val="34"/>
   </w:num>
   <w:num w:numId="14" w16cid:durableId="1740130387">
-    <w:abstractNumId w:val="36"/>
+    <w:abstractNumId w:val="37"/>
   </w:num>
   <w:num w:numId="15" w16cid:durableId="1317760933">
     <w:abstractNumId w:val="26"/>
@@ -22486,7 +23502,7 @@
     <w:abstractNumId w:val="11"/>
   </w:num>
   <w:num w:numId="18" w16cid:durableId="597181390">
-    <w:abstractNumId w:val="45"/>
+    <w:abstractNumId w:val="48"/>
   </w:num>
   <w:num w:numId="19" w16cid:durableId="196477202">
     <w:abstractNumId w:val="23"/>
@@ -22501,10 +23517,10 @@
     <w:abstractNumId w:val="15"/>
   </w:num>
   <w:num w:numId="23" w16cid:durableId="1680540311">
-    <w:abstractNumId w:val="28"/>
+    <w:abstractNumId w:val="29"/>
   </w:num>
   <w:num w:numId="24" w16cid:durableId="383649397">
-    <w:abstractNumId w:val="34"/>
+    <w:abstractNumId w:val="35"/>
   </w:num>
   <w:num w:numId="25" w16cid:durableId="1500610118">
     <w:abstractNumId w:val="22"/>
@@ -22513,19 +23529,19 @@
     <w:abstractNumId w:val="2"/>
   </w:num>
   <w:num w:numId="27" w16cid:durableId="330106279">
-    <w:abstractNumId w:val="31"/>
+    <w:abstractNumId w:val="32"/>
   </w:num>
   <w:num w:numId="28" w16cid:durableId="316229233">
-    <w:abstractNumId w:val="41"/>
+    <w:abstractNumId w:val="43"/>
   </w:num>
   <w:num w:numId="29" w16cid:durableId="602037229">
-    <w:abstractNumId w:val="38"/>
+    <w:abstractNumId w:val="39"/>
   </w:num>
   <w:num w:numId="30" w16cid:durableId="288783368">
-    <w:abstractNumId w:val="32"/>
+    <w:abstractNumId w:val="33"/>
   </w:num>
   <w:num w:numId="31" w16cid:durableId="329912694">
-    <w:abstractNumId w:val="44"/>
+    <w:abstractNumId w:val="47"/>
   </w:num>
   <w:num w:numId="32" w16cid:durableId="578295173">
     <w:abstractNumId w:val="13"/>
@@ -22540,28 +23556,28 @@
     <w:abstractNumId w:val="14"/>
   </w:num>
   <w:num w:numId="36" w16cid:durableId="509754591">
-    <w:abstractNumId w:val="35"/>
+    <w:abstractNumId w:val="36"/>
   </w:num>
   <w:num w:numId="37" w16cid:durableId="94643416">
-    <w:abstractNumId w:val="30"/>
+    <w:abstractNumId w:val="31"/>
   </w:num>
   <w:num w:numId="38" w16cid:durableId="748427904">
     <w:abstractNumId w:val="17"/>
   </w:num>
   <w:num w:numId="39" w16cid:durableId="1466578975">
-    <w:abstractNumId w:val="29"/>
+    <w:abstractNumId w:val="30"/>
   </w:num>
   <w:num w:numId="40" w16cid:durableId="1240095444">
     <w:abstractNumId w:val="20"/>
   </w:num>
   <w:num w:numId="41" w16cid:durableId="1216962973">
-    <w:abstractNumId w:val="39"/>
+    <w:abstractNumId w:val="40"/>
   </w:num>
   <w:num w:numId="42" w16cid:durableId="1080444443">
-    <w:abstractNumId w:val="43"/>
+    <w:abstractNumId w:val="46"/>
   </w:num>
   <w:num w:numId="43" w16cid:durableId="1323201029">
-    <w:abstractNumId w:val="46"/>
+    <w:abstractNumId w:val="49"/>
   </w:num>
   <w:num w:numId="44" w16cid:durableId="1955626846">
     <w:abstractNumId w:val="1"/>
@@ -22570,7 +23586,7 @@
     <w:abstractNumId w:val="9"/>
   </w:num>
   <w:num w:numId="46" w16cid:durableId="1603757207">
-    <w:abstractNumId w:val="42"/>
+    <w:abstractNumId w:val="45"/>
   </w:num>
   <w:num w:numId="47" w16cid:durableId="1166360996">
     <w:abstractNumId w:val="12"/>
@@ -22578,7 +23594,16 @@
   <w:num w:numId="48" w16cid:durableId="1709722310">
     <w:abstractNumId w:val="16"/>
   </w:num>
-  <w:numIdMacAtCleanup w:val="48"/>
+  <w:num w:numId="49" w16cid:durableId="1181120849">
+    <w:abstractNumId w:val="42"/>
+  </w:num>
+  <w:num w:numId="50" w16cid:durableId="1674993187">
+    <w:abstractNumId w:val="28"/>
+  </w:num>
+  <w:num w:numId="51" w16cid:durableId="585652383">
+    <w:abstractNumId w:val="44"/>
+  </w:num>
+  <w:numIdMacAtCleanup w:val="51"/>
 </w:numbering>
 </file>
 

</xml_diff>